<commit_message>
Changed sheme physical model, inheritanse implemented instead.
</commit_message>
<xml_diff>
--- a/data_base/5_semester/lab_1/KM01_Bozhenko_lab_1.docx
+++ b/data_base/5_semester/lab_1/KM01_Bozhenko_lab_1.docx
@@ -227,7 +227,23 @@
           <w:sz w:val="24"/>
           <w:szCs w:val="24"/>
         </w:rPr>
-        <w:t xml:space="preserve"> має ідентифікаційний номер</w:t>
+        <w:t xml:space="preserve"> </w:t>
+      </w:r>
+      <w:r>
+        <w:rPr>
+          <w:rFonts w:ascii="Cambria Math" w:hAnsi="Cambria Math"/>
+          <w:sz w:val="24"/>
+          <w:szCs w:val="24"/>
+        </w:rPr>
+        <w:t xml:space="preserve">має такі ж властивості, що й людина, тобто Автор є людина, окрім цього Автор </w:t>
+      </w:r>
+      <w:r>
+        <w:rPr>
+          <w:rFonts w:ascii="Cambria Math" w:hAnsi="Cambria Math"/>
+          <w:sz w:val="24"/>
+          <w:szCs w:val="24"/>
+        </w:rPr>
+        <w:t>має ідентифікаційний номер</w:t>
       </w:r>
       <w:r>
         <w:rPr>
@@ -244,7 +260,23 @@
           <w:sz w:val="24"/>
           <w:szCs w:val="24"/>
         </w:rPr>
-        <w:t>, ім’я</w:t>
+        <w:t>,</w:t>
+      </w:r>
+      <w:r>
+        <w:rPr>
+          <w:rFonts w:ascii="Cambria Math" w:hAnsi="Cambria Math"/>
+          <w:sz w:val="24"/>
+          <w:szCs w:val="24"/>
+        </w:rPr>
+        <w:t xml:space="preserve"> можливо</w:t>
+      </w:r>
+      <w:r>
+        <w:rPr>
+          <w:rFonts w:ascii="Cambria Math" w:hAnsi="Cambria Math"/>
+          <w:sz w:val="24"/>
+          <w:szCs w:val="24"/>
+        </w:rPr>
+        <w:t xml:space="preserve"> псевдонім</w:t>
       </w:r>
       <w:r>
         <w:rPr>
@@ -253,23 +285,6 @@
           <w:szCs w:val="24"/>
           <w:lang w:val="en-US"/>
         </w:rPr>
-        <w:t xml:space="preserve"> -</w:t>
-      </w:r>
-      <w:r>
-        <w:rPr>
-          <w:rFonts w:ascii="Cambria Math" w:hAnsi="Cambria Math"/>
-          <w:sz w:val="24"/>
-          <w:szCs w:val="24"/>
-        </w:rPr>
-        <w:t>може бути справжнє або псевдонім</w:t>
-      </w:r>
-      <w:r>
-        <w:rPr>
-          <w:rFonts w:ascii="Cambria Math" w:hAnsi="Cambria Math"/>
-          <w:sz w:val="24"/>
-          <w:szCs w:val="24"/>
-          <w:lang w:val="en-US"/>
-        </w:rPr>
         <w:t>(author name)</w:t>
       </w:r>
       <w:r>
@@ -278,7 +293,15 @@
           <w:sz w:val="24"/>
           <w:szCs w:val="24"/>
         </w:rPr>
-        <w:t>, адресу пошти(</w:t>
+        <w:t xml:space="preserve"> та</w:t>
+      </w:r>
+      <w:r>
+        <w:rPr>
+          <w:rFonts w:ascii="Cambria Math" w:hAnsi="Cambria Math"/>
+          <w:sz w:val="24"/>
+          <w:szCs w:val="24"/>
+        </w:rPr>
+        <w:t xml:space="preserve"> адресу пошти(</w:t>
       </w:r>
       <w:r>
         <w:rPr>
@@ -504,9 +527,9 @@
         </w:rPr>
         <w:drawing>
           <wp:inline distT="0" distB="0" distL="0" distR="0">
-            <wp:extent cx="5986145" cy="3767455"/>
-            <wp:effectExtent l="19050" t="0" r="0" b="0"/>
-            <wp:docPr id="4" name="Рисунок 4"/>
+            <wp:extent cx="6089015" cy="3782060"/>
+            <wp:effectExtent l="19050" t="0" r="6985" b="0"/>
+            <wp:docPr id="1" name="Рисунок 1"/>
             <wp:cNvGraphicFramePr>
               <a:graphicFrameLocks xmlns:a="http://schemas.openxmlformats.org/drawingml/2006/main" noChangeAspect="1"/>
             </wp:cNvGraphicFramePr>
@@ -514,7 +537,7 @@
               <a:graphicData uri="http://schemas.openxmlformats.org/drawingml/2006/picture">
                 <pic:pic xmlns:pic="http://schemas.openxmlformats.org/drawingml/2006/picture">
                   <pic:nvPicPr>
-                    <pic:cNvPr id="0" name="Picture 4"/>
+                    <pic:cNvPr id="0" name="Picture 1"/>
                     <pic:cNvPicPr>
                       <a:picLocks noChangeAspect="1" noChangeArrowheads="1"/>
                     </pic:cNvPicPr>
@@ -529,7 +552,7 @@
                   <pic:spPr bwMode="auto">
                     <a:xfrm>
                       <a:off x="0" y="0"/>
-                      <a:ext cx="5986145" cy="3767455"/>
+                      <a:ext cx="6089015" cy="3782060"/>
                     </a:xfrm>
                     <a:prstGeom prst="rect">
                       <a:avLst/>
@@ -767,49 +790,35 @@
           <w:kern w:val="32"/>
           <w:lang w:eastAsia="ru-RU" w:bidi="en-US"/>
         </w:rPr>
-        <w:t xml:space="preserve">, тому вважатимемо атрибут </w:t>
-      </w:r>
-      <w:r>
-        <w:rPr>
-          <w:kern w:val="32"/>
-          <w:lang w:val="en-US" w:eastAsia="ru-RU" w:bidi="en-US"/>
-        </w:rPr>
-        <w:t xml:space="preserve">passport id </w:t>
-      </w:r>
-      <w:r>
-        <w:rPr>
-          <w:kern w:val="32"/>
-          <w:lang w:eastAsia="ru-RU" w:bidi="en-US"/>
-        </w:rPr>
-        <w:t xml:space="preserve">сутності </w:t>
-      </w:r>
-      <w:r>
-        <w:rPr>
-          <w:kern w:val="32"/>
-          <w:lang w:val="en-US" w:eastAsia="ru-RU" w:bidi="en-US"/>
-        </w:rPr>
-        <w:t xml:space="preserve">Author </w:t>
-      </w:r>
-      <w:r>
-        <w:rPr>
-          <w:kern w:val="32"/>
-          <w:lang w:eastAsia="ru-RU" w:bidi="en-US"/>
-        </w:rPr>
-        <w:t>–</w:t>
-      </w:r>
-      <w:r>
-        <w:rPr>
-          <w:kern w:val="32"/>
-          <w:lang w:eastAsia="ru-RU" w:bidi="en-US"/>
-        </w:rPr>
-        <w:t xml:space="preserve"> </w:t>
-      </w:r>
-      <w:r>
-        <w:rPr>
-          <w:kern w:val="32"/>
-          <w:lang w:eastAsia="ru-RU" w:bidi="en-US"/>
-        </w:rPr>
-        <w:t>ключем-зв’язкою</w:t>
+        <w:t xml:space="preserve">, тому вважатимемо </w:t>
+      </w:r>
+      <w:r>
+        <w:rPr>
+          <w:kern w:val="32"/>
+          <w:lang w:eastAsia="ru-RU" w:bidi="en-US"/>
+        </w:rPr>
+        <w:t xml:space="preserve">всі атребути </w:t>
+      </w:r>
+      <w:r>
+        <w:rPr>
+          <w:kern w:val="32"/>
+          <w:lang w:val="en-US" w:eastAsia="ru-RU" w:bidi="en-US"/>
+        </w:rPr>
+        <w:t xml:space="preserve">Person </w:t>
+      </w:r>
+      <w:r>
+        <w:rPr>
+          <w:kern w:val="32"/>
+          <w:lang w:eastAsia="ru-RU" w:bidi="en-US"/>
+        </w:rPr>
+        <w:t xml:space="preserve">успадковуються </w:t>
+      </w:r>
+      <w:r>
+        <w:rPr>
+          <w:kern w:val="32"/>
+          <w:lang w:val="en-US" w:eastAsia="ru-RU" w:bidi="en-US"/>
+        </w:rPr>
+        <w:t>Author</w:t>
       </w:r>
       <w:r>
         <w:rPr>
@@ -1211,9 +1220,9 @@
         </w:rPr>
         <w:drawing>
           <wp:inline distT="0" distB="0" distL="0" distR="0">
-            <wp:extent cx="6213063" cy="2819894"/>
+            <wp:extent cx="6116955" cy="2964815"/>
             <wp:effectExtent l="19050" t="0" r="0" b="0"/>
-            <wp:docPr id="7" name="Рисунок 7"/>
+            <wp:docPr id="2" name="Рисунок 2"/>
             <wp:cNvGraphicFramePr>
               <a:graphicFrameLocks xmlns:a="http://schemas.openxmlformats.org/drawingml/2006/main" noChangeAspect="1"/>
             </wp:cNvGraphicFramePr>
@@ -1221,7 +1230,7 @@
               <a:graphicData uri="http://schemas.openxmlformats.org/drawingml/2006/picture">
                 <pic:pic xmlns:pic="http://schemas.openxmlformats.org/drawingml/2006/picture">
                   <pic:nvPicPr>
-                    <pic:cNvPr id="0" name="Picture 7"/>
+                    <pic:cNvPr id="0" name="Picture 2"/>
                     <pic:cNvPicPr>
                       <a:picLocks noChangeAspect="1" noChangeArrowheads="1"/>
                     </pic:cNvPicPr>
@@ -1236,7 +1245,7 @@
                   <pic:spPr bwMode="auto">
                     <a:xfrm>
                       <a:off x="0" y="0"/>
-                      <a:ext cx="6213063" cy="2819894"/>
+                      <a:ext cx="6116955" cy="2964815"/>
                     </a:xfrm>
                     <a:prstGeom prst="rect">
                       <a:avLst/>
@@ -1364,7 +1373,21 @@
           <w:kern w:val="32"/>
           <w:lang w:val="en-US" w:eastAsia="ru-RU" w:bidi="en-US"/>
         </w:rPr>
-        <w:t>person_id. Data:</w:t>
+        <w:t>person_id. Dat</w:t>
+      </w:r>
+      <w:r>
+        <w:rPr>
+          <w:kern w:val="32"/>
+          <w:lang w:val="en-US" w:eastAsia="ru-RU" w:bidi="en-US"/>
+        </w:rPr>
+        <w:t>e</w:t>
+      </w:r>
+      <w:r>
+        <w:rPr>
+          <w:kern w:val="32"/>
+          <w:lang w:val="en-US" w:eastAsia="ru-RU" w:bidi="en-US"/>
+        </w:rPr>
+        <w:t>:</w:t>
       </w:r>
       <w:r>
         <w:rPr>
@@ -1439,6 +1462,183 @@
     </w:p>
     <w:p>
       <w:pPr>
+        <w:ind w:left="360"/>
+        <w:rPr>
+          <w:kern w:val="32"/>
+          <w:lang w:val="en-US" w:eastAsia="ru-RU" w:bidi="en-US"/>
+        </w:rPr>
+      </w:pPr>
+      <w:r>
+        <w:rPr>
+          <w:kern w:val="32"/>
+          <w:lang w:val="en-US" w:eastAsia="ru-RU" w:bidi="en-US"/>
+        </w:rPr>
+        <w:t xml:space="preserve"> </w:t>
+      </w:r>
+      <w:r>
+        <w:rPr>
+          <w:kern w:val="32"/>
+          <w:lang w:eastAsia="ru-RU" w:bidi="en-US"/>
+        </w:rPr>
+        <w:t xml:space="preserve">Всі атребути </w:t>
+      </w:r>
+      <w:r>
+        <w:rPr>
+          <w:kern w:val="32"/>
+          <w:lang w:val="en-US" w:eastAsia="ru-RU" w:bidi="en-US"/>
+        </w:rPr>
+        <w:t>Person</w:t>
+      </w:r>
+      <w:r>
+        <w:rPr>
+          <w:kern w:val="32"/>
+          <w:lang w:eastAsia="ru-RU" w:bidi="en-US"/>
+        </w:rPr>
+        <w:t xml:space="preserve"> </w:t>
+      </w:r>
+      <w:r>
+        <w:rPr>
+          <w:kern w:val="32"/>
+          <w:lang w:eastAsia="ru-RU" w:bidi="en-US"/>
+        </w:rPr>
+        <w:t>успадковуються таблицею</w:t>
+      </w:r>
+      <w:r>
+        <w:rPr>
+          <w:kern w:val="32"/>
+          <w:lang w:eastAsia="ru-RU" w:bidi="en-US"/>
+        </w:rPr>
+        <w:t xml:space="preserve"> </w:t>
+      </w:r>
+      <w:r>
+        <w:rPr>
+          <w:kern w:val="32"/>
+          <w:lang w:val="en-US" w:eastAsia="ru-RU" w:bidi="en-US"/>
+        </w:rPr>
+        <w:t>Author</w:t>
+      </w:r>
+      <w:r>
+        <w:rPr>
+          <w:kern w:val="32"/>
+          <w:lang w:eastAsia="ru-RU" w:bidi="en-US"/>
+        </w:rPr>
+        <w:t xml:space="preserve">. Для цього застосуємо ключове слово </w:t>
+      </w:r>
+      <w:r>
+        <w:rPr>
+          <w:kern w:val="32"/>
+          <w:lang w:val="en-US" w:eastAsia="ru-RU" w:bidi="en-US"/>
+        </w:rPr>
+        <w:t>inherits</w:t>
+      </w:r>
+      <w:r>
+        <w:rPr>
+          <w:kern w:val="32"/>
+          <w:lang w:val="ru-RU" w:eastAsia="ru-RU" w:bidi="en-US"/>
+        </w:rPr>
+        <w:t xml:space="preserve">, </w:t>
+      </w:r>
+      <w:r>
+        <w:rPr>
+          <w:kern w:val="32"/>
+          <w:lang w:eastAsia="ru-RU" w:bidi="en-US"/>
+        </w:rPr>
+        <w:t xml:space="preserve">що дозволяє в </w:t>
+      </w:r>
+      <w:r>
+        <w:rPr>
+          <w:kern w:val="32"/>
+          <w:lang w:val="en-US" w:eastAsia="ru-RU" w:bidi="en-US"/>
+        </w:rPr>
+        <w:t>postresql</w:t>
+      </w:r>
+      <w:r>
+        <w:rPr>
+          <w:kern w:val="32"/>
+          <w:lang w:eastAsia="ru-RU" w:bidi="en-US"/>
+        </w:rPr>
+        <w:t xml:space="preserve"> діалекті створювати ієрархічні зв’язки</w:t>
+      </w:r>
+      <w:r>
+        <w:rPr>
+          <w:kern w:val="32"/>
+          <w:lang w:eastAsia="ru-RU" w:bidi="en-US"/>
+        </w:rPr>
+        <w:t xml:space="preserve">. </w:t>
+      </w:r>
+      <w:r>
+        <w:rPr>
+          <w:kern w:val="32"/>
+          <w:lang w:eastAsia="ru-RU" w:bidi="en-US"/>
+        </w:rPr>
+        <w:t xml:space="preserve">Визначимо додаткові атребути. </w:t>
+      </w:r>
+      <w:r>
+        <w:rPr>
+          <w:kern w:val="32"/>
+          <w:lang w:val="en-US" w:eastAsia="ru-RU" w:bidi="en-US"/>
+        </w:rPr>
+        <w:t>Int: author_id</w:t>
+      </w:r>
+      <w:r>
+        <w:rPr>
+          <w:kern w:val="32"/>
+          <w:lang w:val="en-US" w:eastAsia="ru-RU" w:bidi="en-US"/>
+        </w:rPr>
+        <w:t>. Char(n): author_</w:t>
+      </w:r>
+      <w:r>
+        <w:rPr>
+          <w:kern w:val="32"/>
+          <w:lang w:val="en-US" w:eastAsia="ru-RU" w:bidi="en-US"/>
+        </w:rPr>
+        <w:t>pseudonim</w:t>
+      </w:r>
+      <w:r>
+        <w:rPr>
+          <w:kern w:val="32"/>
+          <w:lang w:val="en-US" w:eastAsia="ru-RU" w:bidi="en-US"/>
+        </w:rPr>
+        <w:t xml:space="preserve">, author_email. </w:t>
+      </w:r>
+      <w:r>
+        <w:rPr>
+          <w:kern w:val="32"/>
+          <w:lang w:eastAsia="ru-RU" w:bidi="en-US"/>
+        </w:rPr>
+        <w:t xml:space="preserve">Атрибути </w:t>
+      </w:r>
+      <w:r>
+        <w:rPr>
+          <w:kern w:val="32"/>
+          <w:lang w:val="en-US" w:eastAsia="ru-RU" w:bidi="en-US"/>
+        </w:rPr>
+        <w:t>NOT NULL</w:t>
+      </w:r>
+      <w:r>
+        <w:rPr>
+          <w:kern w:val="32"/>
+          <w:lang w:eastAsia="ru-RU" w:bidi="en-US"/>
+        </w:rPr>
+        <w:t xml:space="preserve">: </w:t>
+      </w:r>
+      <w:r>
+        <w:rPr>
+          <w:kern w:val="32"/>
+          <w:lang w:val="en-US" w:eastAsia="ru-RU" w:bidi="en-US"/>
+        </w:rPr>
+        <w:t>author_id,</w:t>
+      </w:r>
+      <w:r>
+        <w:rPr>
+          <w:kern w:val="32"/>
+          <w:lang w:val="en-US" w:eastAsia="ru-RU" w:bidi="en-US"/>
+        </w:rPr>
+        <w:t>.</w:t>
+      </w:r>
+    </w:p>
+    <w:p>
+      <w:pPr>
         <w:ind w:left="360" w:firstLine="348"/>
         <w:rPr>
           <w:kern w:val="32"/>
@@ -1457,7 +1657,7 @@
           <w:kern w:val="32"/>
           <w:lang w:val="en-US" w:eastAsia="ru-RU" w:bidi="en-US"/>
         </w:rPr>
-        <w:t>Author</w:t>
+        <w:t>Coursebook</w:t>
       </w:r>
       <w:r>
         <w:rPr>
@@ -1471,7 +1671,170 @@
           <w:kern w:val="32"/>
           <w:lang w:val="en-US" w:eastAsia="ru-RU" w:bidi="en-US"/>
         </w:rPr>
-        <w:t xml:space="preserve">Int: author_id, person_id. Char(n): author_name, author_email. </w:t>
+        <w:t xml:space="preserve">Bigint: </w:t>
+      </w:r>
+      <w:r>
+        <w:rPr>
+          <w:kern w:val="32"/>
+          <w:lang w:val="en-US" w:eastAsia="ru-RU" w:bidi="en-US"/>
+        </w:rPr>
+        <w:t>cb_ISBN</w:t>
+      </w:r>
+      <w:r>
+        <w:rPr>
+          <w:kern w:val="32"/>
+          <w:lang w:val="en-US" w:eastAsia="ru-RU" w:bidi="en-US"/>
+        </w:rPr>
+        <w:t xml:space="preserve">. Int: </w:t>
+      </w:r>
+      <w:r>
+        <w:rPr>
+          <w:kern w:val="32"/>
+          <w:lang w:val="en-US" w:eastAsia="ru-RU" w:bidi="en-US"/>
+        </w:rPr>
+        <w:t>cb_pages_number</w:t>
+      </w:r>
+      <w:r>
+        <w:rPr>
+          <w:kern w:val="32"/>
+          <w:lang w:val="en-US" w:eastAsia="ru-RU" w:bidi="en-US"/>
+        </w:rPr>
+        <w:t xml:space="preserve">. Char(n): </w:t>
+      </w:r>
+      <w:r>
+        <w:rPr>
+          <w:kern w:val="32"/>
+          <w:lang w:val="en-US" w:eastAsia="ru-RU" w:bidi="en-US"/>
+        </w:rPr>
+        <w:t>cb_title</w:t>
+      </w:r>
+      <w:r>
+        <w:rPr>
+          <w:kern w:val="32"/>
+          <w:lang w:val="en-US" w:eastAsia="ru-RU" w:bidi="en-US"/>
+        </w:rPr>
+        <w:t xml:space="preserve">, </w:t>
+      </w:r>
+      <w:r>
+        <w:rPr>
+          <w:kern w:val="32"/>
+          <w:lang w:val="en-US" w:eastAsia="ru-RU" w:bidi="en-US"/>
+        </w:rPr>
+        <w:t>cb_publisher</w:t>
+      </w:r>
+      <w:r>
+        <w:rPr>
+          <w:kern w:val="32"/>
+          <w:lang w:val="en-US" w:eastAsia="ru-RU" w:bidi="en-US"/>
+        </w:rPr>
+        <w:t xml:space="preserve">, </w:t>
+      </w:r>
+      <w:r>
+        <w:rPr>
+          <w:kern w:val="32"/>
+          <w:lang w:val="en-US" w:eastAsia="ru-RU" w:bidi="en-US"/>
+        </w:rPr>
+        <w:t>cb_knowledge_area</w:t>
+      </w:r>
+      <w:r>
+        <w:rPr>
+          <w:kern w:val="32"/>
+          <w:lang w:val="en-US" w:eastAsia="ru-RU" w:bidi="en-US"/>
+        </w:rPr>
+        <w:t xml:space="preserve">.  Date: </w:t>
+      </w:r>
+      <w:r>
+        <w:rPr>
+          <w:kern w:val="32"/>
+          <w:lang w:val="en-US" w:eastAsia="ru-RU" w:bidi="en-US"/>
+        </w:rPr>
+        <w:t>cb_publish_date</w:t>
+      </w:r>
+      <w:r>
+        <w:rPr>
+          <w:kern w:val="32"/>
+          <w:lang w:val="en-US" w:eastAsia="ru-RU" w:bidi="en-US"/>
+        </w:rPr>
+        <w:t xml:space="preserve">. </w:t>
+      </w:r>
+      <w:r>
+        <w:rPr>
+          <w:kern w:val="32"/>
+          <w:lang w:eastAsia="ru-RU" w:bidi="en-US"/>
+        </w:rPr>
+        <w:t xml:space="preserve">Всі атрибути мають бути </w:t>
+      </w:r>
+      <w:r>
+        <w:rPr>
+          <w:kern w:val="32"/>
+          <w:lang w:val="en-US" w:eastAsia="ru-RU" w:bidi="en-US"/>
+        </w:rPr>
+        <w:t>NOT NULL.</w:t>
+      </w:r>
+    </w:p>
+    <w:p>
+      <w:pPr>
+        <w:ind w:left="360" w:firstLine="348"/>
+        <w:rPr>
+          <w:kern w:val="32"/>
+          <w:lang w:eastAsia="ru-RU" w:bidi="en-US"/>
+        </w:rPr>
+      </w:pPr>
+      <w:r>
+        <w:rPr>
+          <w:kern w:val="32"/>
+          <w:lang w:eastAsia="ru-RU" w:bidi="en-US"/>
+        </w:rPr>
+        <w:t xml:space="preserve">Визначимо типи атрибутів для таблиці </w:t>
+      </w:r>
+      <w:r>
+        <w:rPr>
+          <w:kern w:val="32"/>
+          <w:lang w:val="en-US" w:eastAsia="ru-RU" w:bidi="en-US"/>
+        </w:rPr>
+        <w:t>A</w:t>
+      </w:r>
+      <w:r>
+        <w:rPr>
+          <w:kern w:val="32"/>
+          <w:lang w:eastAsia="ru-RU" w:bidi="en-US"/>
+        </w:rPr>
+        <w:t>uthor_coursebook</w:t>
+      </w:r>
+      <w:r>
+        <w:rPr>
+          <w:kern w:val="32"/>
+          <w:lang w:val="en-US" w:eastAsia="ru-RU" w:bidi="en-US"/>
+        </w:rPr>
+        <w:t xml:space="preserve">. Bigint: </w:t>
+      </w:r>
+      <w:r>
+        <w:rPr>
+          <w:kern w:val="32"/>
+          <w:lang w:val="en-US" w:eastAsia="ru-RU" w:bidi="en-US"/>
+        </w:rPr>
+        <w:t>cb_ISBN</w:t>
+      </w:r>
+      <w:r>
+        <w:rPr>
+          <w:kern w:val="32"/>
+          <w:lang w:val="en-US" w:eastAsia="ru-RU" w:bidi="en-US"/>
+        </w:rPr>
+        <w:t xml:space="preserve">, Int: </w:t>
+      </w:r>
+      <w:r>
+        <w:rPr>
+          <w:kern w:val="32"/>
+          <w:lang w:val="en-US" w:eastAsia="ru-RU" w:bidi="en-US"/>
+        </w:rPr>
+        <w:t>author_id</w:t>
+      </w:r>
+      <w:r>
+        <w:rPr>
+          <w:kern w:val="32"/>
+          <w:lang w:val="en-US" w:eastAsia="ru-RU" w:bidi="en-US"/>
+        </w:rPr>
+        <w:t xml:space="preserve">, edition, circulation. </w:t>
       </w:r>
       <w:r>
         <w:rPr>
@@ -1485,6 +1848,48 @@
           <w:kern w:val="32"/>
           <w:lang w:val="en-US" w:eastAsia="ru-RU" w:bidi="en-US"/>
         </w:rPr>
+        <w:t>author_id</w:t>
+      </w:r>
+      <w:r>
+        <w:rPr>
+          <w:kern w:val="32"/>
+          <w:lang w:val="ru-RU" w:eastAsia="ru-RU" w:bidi="en-US"/>
+        </w:rPr>
+        <w:t xml:space="preserve"> </w:t>
+      </w:r>
+      <w:r>
+        <w:rPr>
+          <w:kern w:val="32"/>
+          <w:lang w:eastAsia="ru-RU" w:bidi="en-US"/>
+        </w:rPr>
+        <w:t>та</w:t>
+      </w:r>
+      <w:r>
+        <w:rPr>
+          <w:kern w:val="32"/>
+          <w:lang w:val="en-US" w:eastAsia="ru-RU" w:bidi="en-US"/>
+        </w:rPr>
+        <w:t xml:space="preserve"> </w:t>
+      </w:r>
+      <w:r>
+        <w:rPr>
+          <w:kern w:val="32"/>
+          <w:lang w:val="en-US" w:eastAsia="ru-RU" w:bidi="en-US"/>
+        </w:rPr>
+        <w:t>cb_ISBN</w:t>
+      </w:r>
+      <w:r>
+        <w:rPr>
+          <w:kern w:val="32"/>
+          <w:lang w:eastAsia="ru-RU" w:bidi="en-US"/>
+        </w:rPr>
+        <w:t xml:space="preserve"> мають бути </w:t>
+      </w:r>
+      <w:r>
+        <w:rPr>
+          <w:kern w:val="32"/>
+          <w:lang w:val="en-US" w:eastAsia="ru-RU" w:bidi="en-US"/>
+        </w:rPr>
         <w:t>NOT NULL</w:t>
       </w:r>
       <w:r>
@@ -1492,19 +1897,112 @@
           <w:kern w:val="32"/>
           <w:lang w:eastAsia="ru-RU" w:bidi="en-US"/>
         </w:rPr>
-        <w:t xml:space="preserve">: </w:t>
-      </w:r>
-      <w:r>
-        <w:rPr>
-          <w:kern w:val="32"/>
-          <w:lang w:val="en-US" w:eastAsia="ru-RU" w:bidi="en-US"/>
-        </w:rPr>
-        <w:t>author_id, person_id</w:t>
-      </w:r>
-      <w:r>
-        <w:rPr>
-          <w:kern w:val="32"/>
-          <w:lang w:val="en-US" w:eastAsia="ru-RU" w:bidi="en-US"/>
+        <w:t xml:space="preserve"> та </w:t>
+      </w:r>
+      <w:r>
+        <w:rPr>
+          <w:kern w:val="32"/>
+          <w:lang w:val="en-US" w:eastAsia="ru-RU" w:bidi="en-US"/>
+        </w:rPr>
+        <w:t>UNIQUE(</w:t>
+      </w:r>
+      <w:r>
+        <w:rPr>
+          <w:kern w:val="32"/>
+          <w:lang w:eastAsia="ru-RU" w:bidi="en-US"/>
+        </w:rPr>
+        <w:t>унікальними).</w:t>
+      </w:r>
+    </w:p>
+    <w:p>
+      <w:pPr>
+        <w:ind w:left="360" w:firstLine="348"/>
+        <w:rPr>
+          <w:kern w:val="32"/>
+          <w:lang w:eastAsia="ru-RU" w:bidi="en-US"/>
+        </w:rPr>
+      </w:pPr>
+      <w:r>
+        <w:rPr>
+          <w:kern w:val="32"/>
+          <w:lang w:eastAsia="ru-RU" w:bidi="en-US"/>
+        </w:rPr>
+        <w:t>Визначаючи ключі-зв’язки(</w:t>
+      </w:r>
+      <w:r>
+        <w:rPr>
+          <w:kern w:val="32"/>
+          <w:lang w:val="en-US" w:eastAsia="ru-RU" w:bidi="en-US"/>
+        </w:rPr>
+        <w:t>FOREIGN KEY)</w:t>
+      </w:r>
+      <w:r>
+        <w:rPr>
+          <w:kern w:val="32"/>
+          <w:lang w:val="ru-RU" w:eastAsia="ru-RU" w:bidi="en-US"/>
+        </w:rPr>
+        <w:t>, визнач</w:t>
+      </w:r>
+      <w:r>
+        <w:rPr>
+          <w:kern w:val="32"/>
+          <w:lang w:val="ru-RU" w:eastAsia="ru-RU" w:bidi="en-US"/>
+        </w:rPr>
+        <w:t>и</w:t>
+      </w:r>
+      <w:r>
+        <w:rPr>
+          <w:kern w:val="32"/>
+          <w:lang w:val="ru-RU" w:eastAsia="ru-RU" w:bidi="en-US"/>
+        </w:rPr>
+        <w:t xml:space="preserve">мо </w:t>
+      </w:r>
+      <w:r>
+        <w:rPr>
+          <w:kern w:val="32"/>
+          <w:lang w:val="ru-RU" w:eastAsia="ru-RU" w:bidi="en-US"/>
+        </w:rPr>
+        <w:t>ді</w:t>
+      </w:r>
+      <w:r>
+        <w:rPr>
+          <w:kern w:val="32"/>
+          <w:lang w:eastAsia="ru-RU" w:bidi="en-US"/>
+        </w:rPr>
+        <w:t>ї</w:t>
+      </w:r>
+      <w:r>
+        <w:rPr>
+          <w:kern w:val="32"/>
+          <w:lang w:val="ru-RU" w:eastAsia="ru-RU" w:bidi="en-US"/>
+        </w:rPr>
+        <w:t xml:space="preserve"> на </w:t>
+      </w:r>
+      <w:r>
+        <w:rPr>
+          <w:kern w:val="32"/>
+          <w:lang w:val="en-US" w:eastAsia="ru-RU" w:bidi="en-US"/>
+        </w:rPr>
+        <w:t xml:space="preserve"> </w:t>
+      </w:r>
+      <w:r>
+        <w:rPr>
+          <w:kern w:val="32"/>
+          <w:lang w:eastAsia="ru-RU" w:bidi="en-US"/>
+        </w:rPr>
+        <w:t>оновлення та видалення батьківських таблиць (</w:t>
+      </w:r>
+      <w:r>
+        <w:rPr>
+          <w:kern w:val="32"/>
+          <w:lang w:val="en-US" w:eastAsia="ru-RU" w:bidi="en-US"/>
+        </w:rPr>
+        <w:t>ON UPDATE CASCADE, ON DELETE CASCADE)</w:t>
+      </w:r>
+      <w:r>
+        <w:rPr>
+          <w:kern w:val="32"/>
+          <w:lang w:eastAsia="ru-RU" w:bidi="en-US"/>
         </w:rPr>
         <w:t>.</w:t>
       </w:r>
@@ -1514,384 +2012,15 @@
         <w:ind w:left="360" w:firstLine="348"/>
         <w:rPr>
           <w:kern w:val="32"/>
-          <w:lang w:val="en-US" w:eastAsia="ru-RU" w:bidi="en-US"/>
-        </w:rPr>
-      </w:pPr>
-      <w:r>
-        <w:rPr>
-          <w:kern w:val="32"/>
-          <w:lang w:eastAsia="ru-RU" w:bidi="en-US"/>
-        </w:rPr>
-        <w:t xml:space="preserve">Визначимо типи атрибутів для таблиці </w:t>
-      </w:r>
-      <w:r>
-        <w:rPr>
-          <w:kern w:val="32"/>
-          <w:lang w:val="en-US" w:eastAsia="ru-RU" w:bidi="en-US"/>
-        </w:rPr>
-        <w:t>Coursebook</w:t>
-      </w:r>
-      <w:r>
-        <w:rPr>
-          <w:kern w:val="32"/>
-          <w:lang w:eastAsia="ru-RU" w:bidi="en-US"/>
-        </w:rPr>
-        <w:t xml:space="preserve">. </w:t>
-      </w:r>
-      <w:r>
-        <w:rPr>
-          <w:kern w:val="32"/>
-          <w:lang w:val="en-US" w:eastAsia="ru-RU" w:bidi="en-US"/>
-        </w:rPr>
-        <w:t xml:space="preserve">Bigint: </w:t>
-      </w:r>
-      <w:r>
-        <w:rPr>
-          <w:kern w:val="32"/>
-          <w:lang w:val="en-US" w:eastAsia="ru-RU" w:bidi="en-US"/>
-        </w:rPr>
-        <w:t>cb_ISBN</w:t>
-      </w:r>
-      <w:r>
-        <w:rPr>
-          <w:kern w:val="32"/>
-          <w:lang w:val="en-US" w:eastAsia="ru-RU" w:bidi="en-US"/>
-        </w:rPr>
-        <w:t xml:space="preserve">. Int: </w:t>
-      </w:r>
-      <w:r>
-        <w:rPr>
-          <w:kern w:val="32"/>
-          <w:lang w:val="en-US" w:eastAsia="ru-RU" w:bidi="en-US"/>
-        </w:rPr>
-        <w:t>cb_pages_number</w:t>
-      </w:r>
-      <w:r>
-        <w:rPr>
-          <w:kern w:val="32"/>
-          <w:lang w:val="en-US" w:eastAsia="ru-RU" w:bidi="en-US"/>
-        </w:rPr>
-        <w:t xml:space="preserve">. Char(n): </w:t>
-      </w:r>
-      <w:r>
-        <w:rPr>
-          <w:kern w:val="32"/>
-          <w:lang w:val="en-US" w:eastAsia="ru-RU" w:bidi="en-US"/>
-        </w:rPr>
-        <w:t>cb_title</w:t>
-      </w:r>
-      <w:r>
-        <w:rPr>
-          <w:kern w:val="32"/>
-          <w:lang w:val="en-US" w:eastAsia="ru-RU" w:bidi="en-US"/>
-        </w:rPr>
-        <w:t xml:space="preserve">, </w:t>
-      </w:r>
-      <w:r>
-        <w:rPr>
-          <w:kern w:val="32"/>
-          <w:lang w:val="en-US" w:eastAsia="ru-RU" w:bidi="en-US"/>
-        </w:rPr>
-        <w:t>cb_publisher</w:t>
-      </w:r>
-      <w:r>
-        <w:rPr>
-          <w:kern w:val="32"/>
-          <w:lang w:val="en-US" w:eastAsia="ru-RU" w:bidi="en-US"/>
-        </w:rPr>
-        <w:t xml:space="preserve">, </w:t>
-      </w:r>
-      <w:r>
-        <w:rPr>
-          <w:kern w:val="32"/>
-          <w:lang w:val="en-US" w:eastAsia="ru-RU" w:bidi="en-US"/>
-        </w:rPr>
-        <w:t>cb_knowledge_area</w:t>
-      </w:r>
-      <w:r>
-        <w:rPr>
-          <w:kern w:val="32"/>
-          <w:lang w:val="en-US" w:eastAsia="ru-RU" w:bidi="en-US"/>
-        </w:rPr>
-        <w:t xml:space="preserve">.  Date: </w:t>
-      </w:r>
-      <w:r>
-        <w:rPr>
-          <w:kern w:val="32"/>
-          <w:lang w:val="en-US" w:eastAsia="ru-RU" w:bidi="en-US"/>
-        </w:rPr>
-        <w:t>cb_publish_date</w:t>
-      </w:r>
-      <w:r>
-        <w:rPr>
-          <w:kern w:val="32"/>
-          <w:lang w:val="en-US" w:eastAsia="ru-RU" w:bidi="en-US"/>
-        </w:rPr>
-        <w:t xml:space="preserve">. </w:t>
-      </w:r>
-      <w:r>
-        <w:rPr>
-          <w:kern w:val="32"/>
-          <w:lang w:eastAsia="ru-RU" w:bidi="en-US"/>
-        </w:rPr>
-        <w:t xml:space="preserve">Всі атрибути мають бути </w:t>
-      </w:r>
-      <w:r>
-        <w:rPr>
-          <w:kern w:val="32"/>
-          <w:lang w:val="en-US" w:eastAsia="ru-RU" w:bidi="en-US"/>
-        </w:rPr>
-        <w:t>NOT NULL.</w:t>
-      </w:r>
-    </w:p>
-    <w:p>
-      <w:pPr>
-        <w:ind w:left="360" w:firstLine="348"/>
-        <w:rPr>
-          <w:kern w:val="32"/>
-          <w:lang w:eastAsia="ru-RU" w:bidi="en-US"/>
-        </w:rPr>
-      </w:pPr>
-      <w:r>
-        <w:rPr>
-          <w:kern w:val="32"/>
-          <w:lang w:eastAsia="ru-RU" w:bidi="en-US"/>
-        </w:rPr>
-        <w:t xml:space="preserve">Визначимо типи атрибутів для таблиці </w:t>
-      </w:r>
-      <w:r>
-        <w:rPr>
-          <w:kern w:val="32"/>
-          <w:lang w:val="en-US" w:eastAsia="ru-RU" w:bidi="en-US"/>
-        </w:rPr>
-        <w:t>A</w:t>
-      </w:r>
-      <w:r>
-        <w:rPr>
-          <w:kern w:val="32"/>
-          <w:lang w:eastAsia="ru-RU" w:bidi="en-US"/>
-        </w:rPr>
-        <w:t>uthor_coursebook</w:t>
-      </w:r>
-      <w:r>
-        <w:rPr>
-          <w:kern w:val="32"/>
-          <w:lang w:val="en-US" w:eastAsia="ru-RU" w:bidi="en-US"/>
-        </w:rPr>
-        <w:t xml:space="preserve">. Bigint: </w:t>
-      </w:r>
-      <w:r>
-        <w:rPr>
-          <w:kern w:val="32"/>
-          <w:lang w:val="en-US" w:eastAsia="ru-RU" w:bidi="en-US"/>
-        </w:rPr>
-        <w:t>cb_ISBN</w:t>
-      </w:r>
-      <w:r>
-        <w:rPr>
-          <w:kern w:val="32"/>
-          <w:lang w:val="en-US" w:eastAsia="ru-RU" w:bidi="en-US"/>
-        </w:rPr>
-        <w:t xml:space="preserve">, Int: </w:t>
-      </w:r>
-      <w:r>
-        <w:rPr>
-          <w:kern w:val="32"/>
-          <w:lang w:val="en-US" w:eastAsia="ru-RU" w:bidi="en-US"/>
-        </w:rPr>
-        <w:t>author_id</w:t>
-      </w:r>
-      <w:r>
-        <w:rPr>
-          <w:kern w:val="32"/>
-          <w:lang w:val="en-US" w:eastAsia="ru-RU" w:bidi="en-US"/>
-        </w:rPr>
-        <w:t xml:space="preserve">, edition, circulation. </w:t>
-      </w:r>
-      <w:r>
-        <w:rPr>
-          <w:kern w:val="32"/>
-          <w:lang w:eastAsia="ru-RU" w:bidi="en-US"/>
-        </w:rPr>
-        <w:t xml:space="preserve">Атрибути </w:t>
-      </w:r>
-      <w:r>
-        <w:rPr>
-          <w:kern w:val="32"/>
-          <w:lang w:val="en-US" w:eastAsia="ru-RU" w:bidi="en-US"/>
-        </w:rPr>
-        <w:t>author_id</w:t>
-      </w:r>
-      <w:r>
-        <w:rPr>
-          <w:kern w:val="32"/>
-          <w:lang w:val="ru-RU" w:eastAsia="ru-RU" w:bidi="en-US"/>
-        </w:rPr>
-        <w:t xml:space="preserve"> </w:t>
-      </w:r>
-      <w:r>
-        <w:rPr>
-          <w:kern w:val="32"/>
-          <w:lang w:eastAsia="ru-RU" w:bidi="en-US"/>
-        </w:rPr>
-        <w:t>та</w:t>
-      </w:r>
-      <w:r>
-        <w:rPr>
-          <w:kern w:val="32"/>
-          <w:lang w:val="en-US" w:eastAsia="ru-RU" w:bidi="en-US"/>
-        </w:rPr>
-        <w:t xml:space="preserve"> </w:t>
-      </w:r>
-      <w:r>
-        <w:rPr>
-          <w:kern w:val="32"/>
-          <w:lang w:val="en-US" w:eastAsia="ru-RU" w:bidi="en-US"/>
-        </w:rPr>
-        <w:t>cb_ISBN</w:t>
-      </w:r>
-      <w:r>
-        <w:rPr>
-          <w:kern w:val="32"/>
-          <w:lang w:eastAsia="ru-RU" w:bidi="en-US"/>
-        </w:rPr>
-        <w:t xml:space="preserve"> мають бути </w:t>
-      </w:r>
-      <w:r>
-        <w:rPr>
-          <w:kern w:val="32"/>
-          <w:lang w:val="en-US" w:eastAsia="ru-RU" w:bidi="en-US"/>
-        </w:rPr>
-        <w:t>NOT NULL</w:t>
-      </w:r>
-      <w:r>
-        <w:rPr>
-          <w:kern w:val="32"/>
-          <w:lang w:eastAsia="ru-RU" w:bidi="en-US"/>
-        </w:rPr>
-        <w:t xml:space="preserve"> та </w:t>
-      </w:r>
-      <w:r>
-        <w:rPr>
-          <w:kern w:val="32"/>
-          <w:lang w:val="en-US" w:eastAsia="ru-RU" w:bidi="en-US"/>
-        </w:rPr>
-        <w:t>UNIQUE(</w:t>
-      </w:r>
-      <w:r>
-        <w:rPr>
-          <w:kern w:val="32"/>
-          <w:lang w:eastAsia="ru-RU" w:bidi="en-US"/>
-        </w:rPr>
-        <w:t>унікальними).</w:t>
-      </w:r>
-    </w:p>
-    <w:p>
-      <w:pPr>
-        <w:ind w:left="360" w:firstLine="348"/>
-        <w:rPr>
-          <w:kern w:val="32"/>
-          <w:lang w:eastAsia="ru-RU" w:bidi="en-US"/>
-        </w:rPr>
-      </w:pPr>
-      <w:r>
-        <w:rPr>
-          <w:kern w:val="32"/>
-          <w:lang w:eastAsia="ru-RU" w:bidi="en-US"/>
-        </w:rPr>
-        <w:t>Визначаючи ключі-зв’язки(</w:t>
-      </w:r>
-      <w:r>
-        <w:rPr>
-          <w:kern w:val="32"/>
-          <w:lang w:val="en-US" w:eastAsia="ru-RU" w:bidi="en-US"/>
-        </w:rPr>
-        <w:t>FOREIGN KEY)</w:t>
-      </w:r>
-      <w:r>
-        <w:rPr>
-          <w:kern w:val="32"/>
-          <w:lang w:val="ru-RU" w:eastAsia="ru-RU" w:bidi="en-US"/>
-        </w:rPr>
-        <w:t>, визнач</w:t>
-      </w:r>
-      <w:r>
-        <w:rPr>
-          <w:kern w:val="32"/>
-          <w:lang w:val="ru-RU" w:eastAsia="ru-RU" w:bidi="en-US"/>
-        </w:rPr>
-        <w:t>и</w:t>
-      </w:r>
-      <w:r>
-        <w:rPr>
-          <w:kern w:val="32"/>
-          <w:lang w:val="ru-RU" w:eastAsia="ru-RU" w:bidi="en-US"/>
-        </w:rPr>
-        <w:t xml:space="preserve">мо </w:t>
-      </w:r>
-      <w:r>
-        <w:rPr>
-          <w:kern w:val="32"/>
-          <w:lang w:val="ru-RU" w:eastAsia="ru-RU" w:bidi="en-US"/>
-        </w:rPr>
-        <w:t>ді</w:t>
-      </w:r>
-      <w:r>
-        <w:rPr>
-          <w:kern w:val="32"/>
-          <w:lang w:eastAsia="ru-RU" w:bidi="en-US"/>
-        </w:rPr>
-        <w:t>ї</w:t>
-      </w:r>
-      <w:r>
-        <w:rPr>
-          <w:kern w:val="32"/>
-          <w:lang w:val="ru-RU" w:eastAsia="ru-RU" w:bidi="en-US"/>
-        </w:rPr>
-        <w:t xml:space="preserve"> на </w:t>
-      </w:r>
-      <w:r>
-        <w:rPr>
-          <w:kern w:val="32"/>
-          <w:lang w:val="en-US" w:eastAsia="ru-RU" w:bidi="en-US"/>
-        </w:rPr>
-        <w:t xml:space="preserve"> </w:t>
-      </w:r>
-      <w:r>
-        <w:rPr>
-          <w:kern w:val="32"/>
-          <w:lang w:eastAsia="ru-RU" w:bidi="en-US"/>
-        </w:rPr>
-        <w:t>оновлення та видалення батьківських таблиць (</w:t>
-      </w:r>
-      <w:r>
-        <w:rPr>
-          <w:kern w:val="32"/>
-          <w:lang w:val="en-US" w:eastAsia="ru-RU" w:bidi="en-US"/>
-        </w:rPr>
-        <w:t>ON UPDATE CASCADE, ON DELETE CASCADE)</w:t>
-      </w:r>
-      <w:r>
-        <w:rPr>
-          <w:kern w:val="32"/>
-          <w:lang w:eastAsia="ru-RU" w:bidi="en-US"/>
-        </w:rPr>
-        <w:t>.</w:t>
-      </w:r>
-    </w:p>
-    <w:p>
-      <w:pPr>
-        <w:ind w:left="360" w:firstLine="348"/>
-        <w:rPr>
-          <w:kern w:val="32"/>
-          <w:lang w:eastAsia="ru-RU" w:bidi="en-US"/>
-        </w:rPr>
-      </w:pPr>
-      <w:r>
-        <w:rPr>
-          <w:kern w:val="32"/>
-          <w:lang w:val="en-US" w:eastAsia="ru-RU" w:bidi="en-US"/>
-        </w:rPr>
+          <w:lang w:eastAsia="ru-RU" w:bidi="en-US"/>
+        </w:rPr>
+      </w:pPr>
+      <w:r>
+        <w:rPr>
+          <w:kern w:val="32"/>
+          <w:lang w:val="en-US" w:eastAsia="ru-RU" w:bidi="en-US"/>
+        </w:rPr>
+        <w:lastRenderedPageBreak/>
         <w:t>Postrgesql-</w:t>
       </w:r>
       <w:r>
@@ -2942,6 +3071,7 @@
           <w:kern w:val="32"/>
           <w:lang w:val="en-US" w:eastAsia="ru-RU" w:bidi="en-US"/>
         </w:rPr>
+        <w:lastRenderedPageBreak/>
         <w:t xml:space="preserve">-- </w:t>
       </w:r>
       <w:r>
@@ -3027,7 +3157,6 @@
           <w:kern w:val="32"/>
           <w:lang w:val="en-US" w:eastAsia="ru-RU" w:bidi="en-US"/>
         </w:rPr>
-        <w:lastRenderedPageBreak/>
         <w:t xml:space="preserve">-- </w:t>
       </w:r>
       <w:r>

</xml_diff>

<commit_message>
Changed piece of script 1.1
</commit_message>
<xml_diff>
--- a/data_base/5_semester/lab_1/KM01_Bozhenko_lab_1.docx
+++ b/data_base/5_semester/lab_1/KM01_Bozhenko_lab_1.docx
@@ -8705,13 +8705,14 @@
     <w:p>
       <w:pPr>
         <w:pStyle w:val="a3"/>
+        <w:ind w:left="0"/>
         <w:contextualSpacing/>
         <w:jc w:val="left"/>
         <w:rPr>
           <w:rFonts w:ascii="Consolas" w:hAnsi="Consolas"/>
           <w:sz w:val="20"/>
           <w:szCs w:val="20"/>
-          <w:lang w:val="uk-UA"/>
+          <w:lang w:val="en-US"/>
         </w:rPr>
       </w:pPr>
     </w:p>
@@ -8734,7 +8735,7 @@
           <w:szCs w:val="20"/>
           <w:lang w:val="uk-UA"/>
         </w:rPr>
-        <w:tab/>
+        <w:t>create table author (</w:t>
       </w:r>
     </w:p>
     <w:p>
@@ -8756,7 +8757,8 @@
           <w:szCs w:val="20"/>
           <w:lang w:val="uk-UA"/>
         </w:rPr>
-        <w:t>create table author (</w:t>
+        <w:tab/>
+        <w:t>author_id int not null,</w:t>
       </w:r>
     </w:p>
     <w:p>
@@ -8779,7 +8781,7 @@
           <w:lang w:val="uk-UA"/>
         </w:rPr>
         <w:tab/>
-        <w:t>author_id int not null,</w:t>
+        <w:t>author_pseudonim char(50),</w:t>
       </w:r>
     </w:p>
     <w:p>
@@ -8802,7 +8804,7 @@
           <w:lang w:val="uk-UA"/>
         </w:rPr>
         <w:tab/>
-        <w:t>author_pseudonim char(50),</w:t>
+        <w:t>author_email char(100)</w:t>
       </w:r>
     </w:p>
     <w:p>
@@ -8824,8 +8826,7 @@
           <w:szCs w:val="20"/>
           <w:lang w:val="uk-UA"/>
         </w:rPr>
-        <w:tab/>
-        <w:t>author_email char(100)</w:t>
+        <w:t>) inherits (person);</w:t>
       </w:r>
     </w:p>
     <w:p>
@@ -8837,18 +8838,9 @@
           <w:rFonts w:ascii="Consolas" w:hAnsi="Consolas"/>
           <w:sz w:val="20"/>
           <w:szCs w:val="20"/>
-          <w:lang w:val="uk-UA"/>
-        </w:rPr>
-      </w:pPr>
-      <w:r>
-        <w:rPr>
-          <w:rFonts w:ascii="Consolas" w:hAnsi="Consolas"/>
-          <w:sz w:val="20"/>
-          <w:szCs w:val="20"/>
-          <w:lang w:val="uk-UA"/>
-        </w:rPr>
-        <w:t>) inherits (person);</w:t>
-      </w:r>
+          <w:lang w:val="en-US"/>
+        </w:rPr>
+      </w:pPr>
     </w:p>
     <w:p>
       <w:pPr>
@@ -8862,6 +8854,15 @@
           <w:lang w:val="uk-UA"/>
         </w:rPr>
       </w:pPr>
+      <w:r>
+        <w:rPr>
+          <w:rFonts w:ascii="Consolas" w:hAnsi="Consolas"/>
+          <w:sz w:val="20"/>
+          <w:szCs w:val="20"/>
+          <w:lang w:val="uk-UA"/>
+        </w:rPr>
+        <w:t>create table coursebook (</w:t>
+      </w:r>
     </w:p>
     <w:p>
       <w:pPr>
@@ -8875,6 +8876,16 @@
           <w:lang w:val="uk-UA"/>
         </w:rPr>
       </w:pPr>
+      <w:r>
+        <w:rPr>
+          <w:rFonts w:ascii="Consolas" w:hAnsi="Consolas"/>
+          <w:sz w:val="20"/>
+          <w:szCs w:val="20"/>
+          <w:lang w:val="uk-UA"/>
+        </w:rPr>
+        <w:tab/>
+        <w:t>cb_ISBN bigint not null,</w:t>
+      </w:r>
     </w:p>
     <w:p>
       <w:pPr>
@@ -8895,7 +8906,8 @@
           <w:szCs w:val="20"/>
           <w:lang w:val="uk-UA"/>
         </w:rPr>
-        <w:t>create table coursebook (</w:t>
+        <w:tab/>
+        <w:t>cb_title char(100) not null,</w:t>
       </w:r>
     </w:p>
     <w:p>
@@ -8918,7 +8930,7 @@
           <w:lang w:val="uk-UA"/>
         </w:rPr>
         <w:tab/>
-        <w:t>cb_ISBN bigint not null,</w:t>
+        <w:t>cb_publish_date date not null,</w:t>
       </w:r>
     </w:p>
     <w:p>
@@ -8941,7 +8953,7 @@
           <w:lang w:val="uk-UA"/>
         </w:rPr>
         <w:tab/>
-        <w:t>cb_title char(100) not null,</w:t>
+        <w:t>cb_publisher char(50) not null,</w:t>
       </w:r>
     </w:p>
     <w:p>
@@ -8964,7 +8976,7 @@
           <w:lang w:val="uk-UA"/>
         </w:rPr>
         <w:tab/>
-        <w:t>cb_publish_date date not null,</w:t>
+        <w:t>cb_knowledge_area char(100),</w:t>
       </w:r>
     </w:p>
     <w:p>
@@ -8987,7 +8999,7 @@
           <w:lang w:val="uk-UA"/>
         </w:rPr>
         <w:tab/>
-        <w:t>cb_publisher char(50) not null,</w:t>
+        <w:t>cb_pages_number int not null</w:t>
       </w:r>
     </w:p>
     <w:p>
@@ -9009,659 +9021,7 @@
           <w:szCs w:val="20"/>
           <w:lang w:val="uk-UA"/>
         </w:rPr>
-        <w:tab/>
-        <w:t>cb_knowledge_area char(100),</w:t>
-      </w:r>
-    </w:p>
-    <w:p>
-      <w:pPr>
-        <w:pStyle w:val="a3"/>
-        <w:contextualSpacing/>
-        <w:jc w:val="left"/>
-        <w:rPr>
-          <w:rFonts w:ascii="Consolas" w:hAnsi="Consolas"/>
-          <w:sz w:val="20"/>
-          <w:szCs w:val="20"/>
-          <w:lang w:val="uk-UA"/>
-        </w:rPr>
-      </w:pPr>
-      <w:r>
-        <w:rPr>
-          <w:rFonts w:ascii="Consolas" w:hAnsi="Consolas"/>
-          <w:sz w:val="20"/>
-          <w:szCs w:val="20"/>
-          <w:lang w:val="uk-UA"/>
-        </w:rPr>
-        <w:tab/>
-        <w:t>cb_pages_number int not null</w:t>
-      </w:r>
-    </w:p>
-    <w:p>
-      <w:pPr>
-        <w:pStyle w:val="a3"/>
-        <w:contextualSpacing/>
-        <w:jc w:val="left"/>
-        <w:rPr>
-          <w:rFonts w:ascii="Consolas" w:hAnsi="Consolas"/>
-          <w:sz w:val="20"/>
-          <w:szCs w:val="20"/>
-          <w:lang w:val="uk-UA"/>
-        </w:rPr>
-      </w:pPr>
-      <w:r>
-        <w:rPr>
-          <w:rFonts w:ascii="Consolas" w:hAnsi="Consolas"/>
-          <w:sz w:val="20"/>
-          <w:szCs w:val="20"/>
-          <w:lang w:val="uk-UA"/>
-        </w:rPr>
         <w:t>);</w:t>
-      </w:r>
-    </w:p>
-    <w:p>
-      <w:pPr>
-        <w:pStyle w:val="a3"/>
-        <w:contextualSpacing/>
-        <w:jc w:val="left"/>
-        <w:rPr>
-          <w:rFonts w:ascii="Consolas" w:hAnsi="Consolas"/>
-          <w:sz w:val="20"/>
-          <w:szCs w:val="20"/>
-          <w:lang w:val="uk-UA"/>
-        </w:rPr>
-      </w:pPr>
-    </w:p>
-    <w:p>
-      <w:pPr>
-        <w:pStyle w:val="a3"/>
-        <w:contextualSpacing/>
-        <w:jc w:val="left"/>
-        <w:rPr>
-          <w:rFonts w:ascii="Consolas" w:hAnsi="Consolas"/>
-          <w:sz w:val="20"/>
-          <w:szCs w:val="20"/>
-          <w:lang w:val="uk-UA"/>
-        </w:rPr>
-      </w:pPr>
-    </w:p>
-    <w:p>
-      <w:pPr>
-        <w:pStyle w:val="a3"/>
-        <w:contextualSpacing/>
-        <w:jc w:val="left"/>
-        <w:rPr>
-          <w:rFonts w:ascii="Consolas" w:hAnsi="Consolas"/>
-          <w:sz w:val="20"/>
-          <w:szCs w:val="20"/>
-          <w:lang w:val="uk-UA"/>
-        </w:rPr>
-      </w:pPr>
-      <w:r>
-        <w:rPr>
-          <w:rFonts w:ascii="Consolas" w:hAnsi="Consolas"/>
-          <w:sz w:val="20"/>
-          <w:szCs w:val="20"/>
-          <w:lang w:val="uk-UA"/>
-        </w:rPr>
-        <w:t>create table author_coursebook (</w:t>
-      </w:r>
-    </w:p>
-    <w:p>
-      <w:pPr>
-        <w:pStyle w:val="a3"/>
-        <w:contextualSpacing/>
-        <w:jc w:val="left"/>
-        <w:rPr>
-          <w:rFonts w:ascii="Consolas" w:hAnsi="Consolas"/>
-          <w:sz w:val="20"/>
-          <w:szCs w:val="20"/>
-          <w:lang w:val="uk-UA"/>
-        </w:rPr>
-      </w:pPr>
-      <w:r>
-        <w:rPr>
-          <w:rFonts w:ascii="Consolas" w:hAnsi="Consolas"/>
-          <w:sz w:val="20"/>
-          <w:szCs w:val="20"/>
-          <w:lang w:val="uk-UA"/>
-        </w:rPr>
-        <w:tab/>
-        <w:t>cb_ISBN bigint unique not null,</w:t>
-      </w:r>
-    </w:p>
-    <w:p>
-      <w:pPr>
-        <w:pStyle w:val="a3"/>
-        <w:contextualSpacing/>
-        <w:jc w:val="left"/>
-        <w:rPr>
-          <w:rFonts w:ascii="Consolas" w:hAnsi="Consolas"/>
-          <w:sz w:val="20"/>
-          <w:szCs w:val="20"/>
-          <w:lang w:val="uk-UA"/>
-        </w:rPr>
-      </w:pPr>
-      <w:r>
-        <w:rPr>
-          <w:rFonts w:ascii="Consolas" w:hAnsi="Consolas"/>
-          <w:sz w:val="20"/>
-          <w:szCs w:val="20"/>
-          <w:lang w:val="uk-UA"/>
-        </w:rPr>
-        <w:tab/>
-        <w:t>author_id int not null,</w:t>
-      </w:r>
-    </w:p>
-    <w:p>
-      <w:pPr>
-        <w:pStyle w:val="a3"/>
-        <w:contextualSpacing/>
-        <w:jc w:val="left"/>
-        <w:rPr>
-          <w:rFonts w:ascii="Consolas" w:hAnsi="Consolas"/>
-          <w:sz w:val="20"/>
-          <w:szCs w:val="20"/>
-          <w:lang w:val="uk-UA"/>
-        </w:rPr>
-      </w:pPr>
-      <w:r>
-        <w:rPr>
-          <w:rFonts w:ascii="Consolas" w:hAnsi="Consolas"/>
-          <w:sz w:val="20"/>
-          <w:szCs w:val="20"/>
-          <w:lang w:val="uk-UA"/>
-        </w:rPr>
-        <w:tab/>
-        <w:t>edition int,</w:t>
-      </w:r>
-    </w:p>
-    <w:p>
-      <w:pPr>
-        <w:pStyle w:val="a3"/>
-        <w:contextualSpacing/>
-        <w:jc w:val="left"/>
-        <w:rPr>
-          <w:rFonts w:ascii="Consolas" w:hAnsi="Consolas"/>
-          <w:sz w:val="20"/>
-          <w:szCs w:val="20"/>
-          <w:lang w:val="uk-UA"/>
-        </w:rPr>
-      </w:pPr>
-      <w:r>
-        <w:rPr>
-          <w:rFonts w:ascii="Consolas" w:hAnsi="Consolas"/>
-          <w:sz w:val="20"/>
-          <w:szCs w:val="20"/>
-          <w:lang w:val="uk-UA"/>
-        </w:rPr>
-        <w:tab/>
-        <w:t>circulation int</w:t>
-      </w:r>
-    </w:p>
-    <w:p>
-      <w:pPr>
-        <w:pStyle w:val="a3"/>
-        <w:contextualSpacing/>
-        <w:jc w:val="left"/>
-        <w:rPr>
-          <w:rFonts w:ascii="Consolas" w:hAnsi="Consolas"/>
-          <w:sz w:val="20"/>
-          <w:szCs w:val="20"/>
-          <w:lang w:val="uk-UA"/>
-        </w:rPr>
-      </w:pPr>
-      <w:r>
-        <w:rPr>
-          <w:rFonts w:ascii="Consolas" w:hAnsi="Consolas"/>
-          <w:sz w:val="20"/>
-          <w:szCs w:val="20"/>
-          <w:lang w:val="uk-UA"/>
-        </w:rPr>
-        <w:t>);</w:t>
-      </w:r>
-    </w:p>
-    <w:p>
-      <w:pPr>
-        <w:pStyle w:val="a3"/>
-        <w:contextualSpacing/>
-        <w:jc w:val="left"/>
-        <w:rPr>
-          <w:rFonts w:ascii="Consolas" w:hAnsi="Consolas"/>
-          <w:sz w:val="20"/>
-          <w:szCs w:val="20"/>
-          <w:lang w:val="uk-UA"/>
-        </w:rPr>
-      </w:pPr>
-    </w:p>
-    <w:p>
-      <w:pPr>
-        <w:pStyle w:val="a3"/>
-        <w:contextualSpacing/>
-        <w:jc w:val="left"/>
-        <w:rPr>
-          <w:rFonts w:ascii="Consolas" w:hAnsi="Consolas"/>
-          <w:sz w:val="20"/>
-          <w:szCs w:val="20"/>
-          <w:lang w:val="uk-UA"/>
-        </w:rPr>
-      </w:pPr>
-      <w:r>
-        <w:rPr>
-          <w:rFonts w:ascii="Consolas" w:hAnsi="Consolas"/>
-          <w:sz w:val="20"/>
-          <w:szCs w:val="20"/>
-          <w:lang w:val="uk-UA"/>
-        </w:rPr>
-        <w:t>-- defining primary keys</w:t>
-      </w:r>
-    </w:p>
-    <w:p>
-      <w:pPr>
-        <w:pStyle w:val="a3"/>
-        <w:contextualSpacing/>
-        <w:jc w:val="left"/>
-        <w:rPr>
-          <w:rFonts w:ascii="Consolas" w:hAnsi="Consolas"/>
-          <w:sz w:val="20"/>
-          <w:szCs w:val="20"/>
-          <w:lang w:val="uk-UA"/>
-        </w:rPr>
-      </w:pPr>
-      <w:r>
-        <w:rPr>
-          <w:rFonts w:ascii="Consolas" w:hAnsi="Consolas"/>
-          <w:sz w:val="20"/>
-          <w:szCs w:val="20"/>
-          <w:lang w:val="uk-UA"/>
-        </w:rPr>
-        <w:t>alter table person</w:t>
-      </w:r>
-    </w:p>
-    <w:p>
-      <w:pPr>
-        <w:pStyle w:val="a3"/>
-        <w:contextualSpacing/>
-        <w:jc w:val="left"/>
-        <w:rPr>
-          <w:rFonts w:ascii="Consolas" w:hAnsi="Consolas"/>
-          <w:sz w:val="20"/>
-          <w:szCs w:val="20"/>
-          <w:lang w:val="uk-UA"/>
-        </w:rPr>
-      </w:pPr>
-      <w:r>
-        <w:rPr>
-          <w:rFonts w:ascii="Consolas" w:hAnsi="Consolas"/>
-          <w:sz w:val="20"/>
-          <w:szCs w:val="20"/>
-          <w:lang w:val="uk-UA"/>
-        </w:rPr>
-        <w:tab/>
-        <w:t>add constraint pk_person primary key (person_id);</w:t>
-      </w:r>
-    </w:p>
-    <w:p>
-      <w:pPr>
-        <w:pStyle w:val="a3"/>
-        <w:contextualSpacing/>
-        <w:jc w:val="left"/>
-        <w:rPr>
-          <w:rFonts w:ascii="Consolas" w:hAnsi="Consolas"/>
-          <w:sz w:val="20"/>
-          <w:szCs w:val="20"/>
-          <w:lang w:val="uk-UA"/>
-        </w:rPr>
-      </w:pPr>
-      <w:r>
-        <w:rPr>
-          <w:rFonts w:ascii="Consolas" w:hAnsi="Consolas"/>
-          <w:sz w:val="20"/>
-          <w:szCs w:val="20"/>
-          <w:lang w:val="uk-UA"/>
-        </w:rPr>
-        <w:tab/>
-      </w:r>
-    </w:p>
-    <w:p>
-      <w:pPr>
-        <w:pStyle w:val="a3"/>
-        <w:contextualSpacing/>
-        <w:jc w:val="left"/>
-        <w:rPr>
-          <w:rFonts w:ascii="Consolas" w:hAnsi="Consolas"/>
-          <w:sz w:val="20"/>
-          <w:szCs w:val="20"/>
-          <w:lang w:val="uk-UA"/>
-        </w:rPr>
-      </w:pPr>
-      <w:r>
-        <w:rPr>
-          <w:rFonts w:ascii="Consolas" w:hAnsi="Consolas"/>
-          <w:sz w:val="20"/>
-          <w:szCs w:val="20"/>
-          <w:lang w:val="uk-UA"/>
-        </w:rPr>
-        <w:t xml:space="preserve">alter table author </w:t>
-      </w:r>
-    </w:p>
-    <w:p>
-      <w:pPr>
-        <w:pStyle w:val="a3"/>
-        <w:contextualSpacing/>
-        <w:jc w:val="left"/>
-        <w:rPr>
-          <w:rFonts w:ascii="Consolas" w:hAnsi="Consolas"/>
-          <w:sz w:val="20"/>
-          <w:szCs w:val="20"/>
-          <w:lang w:val="uk-UA"/>
-        </w:rPr>
-      </w:pPr>
-      <w:r>
-        <w:rPr>
-          <w:rFonts w:ascii="Consolas" w:hAnsi="Consolas"/>
-          <w:sz w:val="20"/>
-          <w:szCs w:val="20"/>
-          <w:lang w:val="uk-UA"/>
-        </w:rPr>
-        <w:tab/>
-        <w:t>add constraint pk_author primary key (author_id);</w:t>
-      </w:r>
-    </w:p>
-    <w:p>
-      <w:pPr>
-        <w:pStyle w:val="a3"/>
-        <w:contextualSpacing/>
-        <w:jc w:val="left"/>
-        <w:rPr>
-          <w:rFonts w:ascii="Consolas" w:hAnsi="Consolas"/>
-          <w:sz w:val="20"/>
-          <w:szCs w:val="20"/>
-          <w:lang w:val="uk-UA"/>
-        </w:rPr>
-      </w:pPr>
-      <w:r>
-        <w:rPr>
-          <w:rFonts w:ascii="Consolas" w:hAnsi="Consolas"/>
-          <w:sz w:val="20"/>
-          <w:szCs w:val="20"/>
-          <w:lang w:val="uk-UA"/>
-        </w:rPr>
-        <w:tab/>
-      </w:r>
-    </w:p>
-    <w:p>
-      <w:pPr>
-        <w:pStyle w:val="a3"/>
-        <w:contextualSpacing/>
-        <w:jc w:val="left"/>
-        <w:rPr>
-          <w:rFonts w:ascii="Consolas" w:hAnsi="Consolas"/>
-          <w:sz w:val="20"/>
-          <w:szCs w:val="20"/>
-          <w:lang w:val="uk-UA"/>
-        </w:rPr>
-      </w:pPr>
-      <w:r>
-        <w:rPr>
-          <w:rFonts w:ascii="Consolas" w:hAnsi="Consolas"/>
-          <w:sz w:val="20"/>
-          <w:szCs w:val="20"/>
-          <w:lang w:val="uk-UA"/>
-        </w:rPr>
-        <w:t>alter table coursebook</w:t>
-      </w:r>
-    </w:p>
-    <w:p>
-      <w:pPr>
-        <w:pStyle w:val="a3"/>
-        <w:contextualSpacing/>
-        <w:jc w:val="left"/>
-        <w:rPr>
-          <w:rFonts w:ascii="Consolas" w:hAnsi="Consolas"/>
-          <w:sz w:val="20"/>
-          <w:szCs w:val="20"/>
-          <w:lang w:val="uk-UA"/>
-        </w:rPr>
-      </w:pPr>
-      <w:r>
-        <w:rPr>
-          <w:rFonts w:ascii="Consolas" w:hAnsi="Consolas"/>
-          <w:sz w:val="20"/>
-          <w:szCs w:val="20"/>
-          <w:lang w:val="uk-UA"/>
-        </w:rPr>
-        <w:tab/>
-        <w:t>add constraint pk_coursebook primary key (cb_ISBN);</w:t>
-      </w:r>
-    </w:p>
-    <w:p>
-      <w:pPr>
-        <w:pStyle w:val="a3"/>
-        <w:contextualSpacing/>
-        <w:jc w:val="left"/>
-        <w:rPr>
-          <w:rFonts w:ascii="Consolas" w:hAnsi="Consolas"/>
-          <w:sz w:val="20"/>
-          <w:szCs w:val="20"/>
-          <w:lang w:val="uk-UA"/>
-        </w:rPr>
-      </w:pPr>
-      <w:r>
-        <w:rPr>
-          <w:rFonts w:ascii="Consolas" w:hAnsi="Consolas"/>
-          <w:sz w:val="20"/>
-          <w:szCs w:val="20"/>
-          <w:lang w:val="uk-UA"/>
-        </w:rPr>
-        <w:tab/>
-      </w:r>
-    </w:p>
-    <w:p>
-      <w:pPr>
-        <w:pStyle w:val="a3"/>
-        <w:contextualSpacing/>
-        <w:jc w:val="left"/>
-        <w:rPr>
-          <w:rFonts w:ascii="Consolas" w:hAnsi="Consolas"/>
-          <w:sz w:val="20"/>
-          <w:szCs w:val="20"/>
-          <w:lang w:val="uk-UA"/>
-        </w:rPr>
-      </w:pPr>
-      <w:r>
-        <w:rPr>
-          <w:rFonts w:ascii="Consolas" w:hAnsi="Consolas"/>
-          <w:sz w:val="20"/>
-          <w:szCs w:val="20"/>
-          <w:lang w:val="uk-UA"/>
-        </w:rPr>
-        <w:t>-- defining foreign keys</w:t>
-      </w:r>
-    </w:p>
-    <w:p>
-      <w:pPr>
-        <w:pStyle w:val="a3"/>
-        <w:contextualSpacing/>
-        <w:jc w:val="left"/>
-        <w:rPr>
-          <w:rFonts w:ascii="Consolas" w:hAnsi="Consolas"/>
-          <w:sz w:val="20"/>
-          <w:szCs w:val="20"/>
-          <w:lang w:val="uk-UA"/>
-        </w:rPr>
-      </w:pPr>
-    </w:p>
-    <w:p>
-      <w:pPr>
-        <w:pStyle w:val="a3"/>
-        <w:contextualSpacing/>
-        <w:jc w:val="left"/>
-        <w:rPr>
-          <w:rFonts w:ascii="Consolas" w:hAnsi="Consolas"/>
-          <w:sz w:val="20"/>
-          <w:szCs w:val="20"/>
-          <w:lang w:val="uk-UA"/>
-        </w:rPr>
-      </w:pPr>
-      <w:r>
-        <w:rPr>
-          <w:rFonts w:ascii="Consolas" w:hAnsi="Consolas"/>
-          <w:sz w:val="20"/>
-          <w:szCs w:val="20"/>
-          <w:lang w:val="uk-UA"/>
-        </w:rPr>
-        <w:t>alter table author_coursebook</w:t>
-      </w:r>
-    </w:p>
-    <w:p>
-      <w:pPr>
-        <w:pStyle w:val="a3"/>
-        <w:contextualSpacing/>
-        <w:jc w:val="left"/>
-        <w:rPr>
-          <w:rFonts w:ascii="Consolas" w:hAnsi="Consolas"/>
-          <w:sz w:val="20"/>
-          <w:szCs w:val="20"/>
-          <w:lang w:val="uk-UA"/>
-        </w:rPr>
-      </w:pPr>
-      <w:r>
-        <w:rPr>
-          <w:rFonts w:ascii="Consolas" w:hAnsi="Consolas"/>
-          <w:sz w:val="20"/>
-          <w:szCs w:val="20"/>
-          <w:lang w:val="uk-UA"/>
-        </w:rPr>
-        <w:tab/>
-        <w:t xml:space="preserve">add constraint fk_author </w:t>
-      </w:r>
-    </w:p>
-    <w:p>
-      <w:pPr>
-        <w:pStyle w:val="a3"/>
-        <w:contextualSpacing/>
-        <w:jc w:val="left"/>
-        <w:rPr>
-          <w:rFonts w:ascii="Consolas" w:hAnsi="Consolas"/>
-          <w:sz w:val="20"/>
-          <w:szCs w:val="20"/>
-          <w:lang w:val="uk-UA"/>
-        </w:rPr>
-      </w:pPr>
-      <w:r>
-        <w:rPr>
-          <w:rFonts w:ascii="Consolas" w:hAnsi="Consolas"/>
-          <w:sz w:val="20"/>
-          <w:szCs w:val="20"/>
-          <w:lang w:val="uk-UA"/>
-        </w:rPr>
-        <w:tab/>
-        <w:t xml:space="preserve">foreign key (author_id) </w:t>
-      </w:r>
-    </w:p>
-    <w:p>
-      <w:pPr>
-        <w:pStyle w:val="a3"/>
-        <w:contextualSpacing/>
-        <w:jc w:val="left"/>
-        <w:rPr>
-          <w:rFonts w:ascii="Consolas" w:hAnsi="Consolas"/>
-          <w:sz w:val="20"/>
-          <w:szCs w:val="20"/>
-          <w:lang w:val="uk-UA"/>
-        </w:rPr>
-      </w:pPr>
-      <w:r>
-        <w:rPr>
-          <w:rFonts w:ascii="Consolas" w:hAnsi="Consolas"/>
-          <w:sz w:val="20"/>
-          <w:szCs w:val="20"/>
-          <w:lang w:val="uk-UA"/>
-        </w:rPr>
-        <w:tab/>
-        <w:t>references author (author_id) on update cascade on delete cascade;</w:t>
-      </w:r>
-    </w:p>
-    <w:p>
-      <w:pPr>
-        <w:pStyle w:val="a3"/>
-        <w:contextualSpacing/>
-        <w:jc w:val="left"/>
-        <w:rPr>
-          <w:rFonts w:ascii="Consolas" w:hAnsi="Consolas"/>
-          <w:sz w:val="20"/>
-          <w:szCs w:val="20"/>
-          <w:lang w:val="uk-UA"/>
-        </w:rPr>
-      </w:pPr>
-    </w:p>
-    <w:p>
-      <w:pPr>
-        <w:pStyle w:val="a3"/>
-        <w:contextualSpacing/>
-        <w:jc w:val="left"/>
-        <w:rPr>
-          <w:rFonts w:ascii="Consolas" w:hAnsi="Consolas"/>
-          <w:sz w:val="20"/>
-          <w:szCs w:val="20"/>
-          <w:lang w:val="uk-UA"/>
-        </w:rPr>
-      </w:pPr>
-      <w:r>
-        <w:rPr>
-          <w:rFonts w:ascii="Consolas" w:hAnsi="Consolas"/>
-          <w:sz w:val="20"/>
-          <w:szCs w:val="20"/>
-          <w:lang w:val="uk-UA"/>
-        </w:rPr>
-        <w:lastRenderedPageBreak/>
-        <w:t>alter table author_coursebook</w:t>
-      </w:r>
-    </w:p>
-    <w:p>
-      <w:pPr>
-        <w:pStyle w:val="a3"/>
-        <w:contextualSpacing/>
-        <w:jc w:val="left"/>
-        <w:rPr>
-          <w:rFonts w:ascii="Consolas" w:hAnsi="Consolas"/>
-          <w:sz w:val="20"/>
-          <w:szCs w:val="20"/>
-          <w:lang w:val="uk-UA"/>
-        </w:rPr>
-      </w:pPr>
-      <w:r>
-        <w:rPr>
-          <w:rFonts w:ascii="Consolas" w:hAnsi="Consolas"/>
-          <w:sz w:val="20"/>
-          <w:szCs w:val="20"/>
-          <w:lang w:val="uk-UA"/>
-        </w:rPr>
-        <w:tab/>
-        <w:t xml:space="preserve">add constraint fk_coursebook </w:t>
-      </w:r>
-    </w:p>
-    <w:p>
-      <w:pPr>
-        <w:pStyle w:val="a3"/>
-        <w:contextualSpacing/>
-        <w:jc w:val="left"/>
-        <w:rPr>
-          <w:rFonts w:ascii="Consolas" w:hAnsi="Consolas"/>
-          <w:sz w:val="20"/>
-          <w:szCs w:val="20"/>
-          <w:lang w:val="uk-UA"/>
-        </w:rPr>
-      </w:pPr>
-      <w:r>
-        <w:rPr>
-          <w:rFonts w:ascii="Consolas" w:hAnsi="Consolas"/>
-          <w:sz w:val="20"/>
-          <w:szCs w:val="20"/>
-          <w:lang w:val="uk-UA"/>
-        </w:rPr>
-        <w:tab/>
-        <w:t xml:space="preserve">foreign key (cb_ISBN) </w:t>
       </w:r>
     </w:p>
     <w:p>
@@ -9674,6 +9034,41 @@
           <w:rFonts w:ascii="Consolas" w:hAnsi="Consolas"/>
           <w:sz w:val="20"/>
           <w:szCs w:val="20"/>
+          <w:lang w:val="en-US"/>
+        </w:rPr>
+      </w:pPr>
+    </w:p>
+    <w:p>
+      <w:pPr>
+        <w:pStyle w:val="a3"/>
+        <w:contextualSpacing/>
+        <w:jc w:val="left"/>
+        <w:rPr>
+          <w:rFonts w:ascii="Consolas" w:hAnsi="Consolas"/>
+          <w:sz w:val="20"/>
+          <w:szCs w:val="20"/>
+          <w:lang w:val="uk-UA"/>
+        </w:rPr>
+      </w:pPr>
+      <w:r>
+        <w:rPr>
+          <w:rFonts w:ascii="Consolas" w:hAnsi="Consolas"/>
+          <w:sz w:val="20"/>
+          <w:szCs w:val="20"/>
+          <w:lang w:val="uk-UA"/>
+        </w:rPr>
+        <w:t>create table author_coursebook (</w:t>
+      </w:r>
+    </w:p>
+    <w:p>
+      <w:pPr>
+        <w:pStyle w:val="a3"/>
+        <w:contextualSpacing/>
+        <w:jc w:val="left"/>
+        <w:rPr>
+          <w:rFonts w:ascii="Consolas" w:hAnsi="Consolas"/>
+          <w:sz w:val="20"/>
+          <w:szCs w:val="20"/>
           <w:lang w:val="uk-UA"/>
         </w:rPr>
       </w:pPr>
@@ -9685,6 +9080,648 @@
           <w:lang w:val="uk-UA"/>
         </w:rPr>
         <w:tab/>
+        <w:t>cb_ISBN bigint not null,</w:t>
+      </w:r>
+    </w:p>
+    <w:p>
+      <w:pPr>
+        <w:pStyle w:val="a3"/>
+        <w:contextualSpacing/>
+        <w:jc w:val="left"/>
+        <w:rPr>
+          <w:rFonts w:ascii="Consolas" w:hAnsi="Consolas"/>
+          <w:sz w:val="20"/>
+          <w:szCs w:val="20"/>
+          <w:lang w:val="uk-UA"/>
+        </w:rPr>
+      </w:pPr>
+      <w:r>
+        <w:rPr>
+          <w:rFonts w:ascii="Consolas" w:hAnsi="Consolas"/>
+          <w:sz w:val="20"/>
+          <w:szCs w:val="20"/>
+          <w:lang w:val="uk-UA"/>
+        </w:rPr>
+        <w:tab/>
+        <w:t>author_id int not null,</w:t>
+      </w:r>
+    </w:p>
+    <w:p>
+      <w:pPr>
+        <w:pStyle w:val="a3"/>
+        <w:contextualSpacing/>
+        <w:jc w:val="left"/>
+        <w:rPr>
+          <w:rFonts w:ascii="Consolas" w:hAnsi="Consolas"/>
+          <w:sz w:val="20"/>
+          <w:szCs w:val="20"/>
+          <w:lang w:val="uk-UA"/>
+        </w:rPr>
+      </w:pPr>
+      <w:r>
+        <w:rPr>
+          <w:rFonts w:ascii="Consolas" w:hAnsi="Consolas"/>
+          <w:sz w:val="20"/>
+          <w:szCs w:val="20"/>
+          <w:lang w:val="uk-UA"/>
+        </w:rPr>
+        <w:tab/>
+        <w:t>edition int,</w:t>
+      </w:r>
+    </w:p>
+    <w:p>
+      <w:pPr>
+        <w:pStyle w:val="a3"/>
+        <w:contextualSpacing/>
+        <w:jc w:val="left"/>
+        <w:rPr>
+          <w:rFonts w:ascii="Consolas" w:hAnsi="Consolas"/>
+          <w:sz w:val="20"/>
+          <w:szCs w:val="20"/>
+          <w:lang w:val="uk-UA"/>
+        </w:rPr>
+      </w:pPr>
+      <w:r>
+        <w:rPr>
+          <w:rFonts w:ascii="Consolas" w:hAnsi="Consolas"/>
+          <w:sz w:val="20"/>
+          <w:szCs w:val="20"/>
+          <w:lang w:val="uk-UA"/>
+        </w:rPr>
+        <w:tab/>
+        <w:t>circulation int</w:t>
+      </w:r>
+    </w:p>
+    <w:p>
+      <w:pPr>
+        <w:pStyle w:val="a3"/>
+        <w:contextualSpacing/>
+        <w:jc w:val="left"/>
+        <w:rPr>
+          <w:rFonts w:ascii="Consolas" w:hAnsi="Consolas"/>
+          <w:sz w:val="20"/>
+          <w:szCs w:val="20"/>
+          <w:lang w:val="en-US"/>
+        </w:rPr>
+      </w:pPr>
+      <w:r>
+        <w:rPr>
+          <w:rFonts w:ascii="Consolas" w:hAnsi="Consolas"/>
+          <w:sz w:val="20"/>
+          <w:szCs w:val="20"/>
+          <w:lang w:val="uk-UA"/>
+        </w:rPr>
+        <w:t>);</w:t>
+      </w:r>
+    </w:p>
+    <w:p>
+      <w:pPr>
+        <w:pStyle w:val="a3"/>
+        <w:contextualSpacing/>
+        <w:jc w:val="left"/>
+        <w:rPr>
+          <w:rFonts w:ascii="Consolas" w:hAnsi="Consolas"/>
+          <w:sz w:val="20"/>
+          <w:szCs w:val="20"/>
+          <w:lang w:val="en-US"/>
+        </w:rPr>
+      </w:pPr>
+    </w:p>
+    <w:p>
+      <w:pPr>
+        <w:pStyle w:val="a3"/>
+        <w:contextualSpacing/>
+        <w:jc w:val="left"/>
+        <w:rPr>
+          <w:rFonts w:ascii="Consolas" w:hAnsi="Consolas"/>
+          <w:sz w:val="20"/>
+          <w:szCs w:val="20"/>
+          <w:lang w:val="uk-UA"/>
+        </w:rPr>
+      </w:pPr>
+      <w:r>
+        <w:rPr>
+          <w:rFonts w:ascii="Consolas" w:hAnsi="Consolas"/>
+          <w:sz w:val="20"/>
+          <w:szCs w:val="20"/>
+          <w:lang w:val="uk-UA"/>
+        </w:rPr>
+        <w:t>-- defining primary keys</w:t>
+      </w:r>
+    </w:p>
+    <w:p>
+      <w:pPr>
+        <w:pStyle w:val="a3"/>
+        <w:contextualSpacing/>
+        <w:jc w:val="left"/>
+        <w:rPr>
+          <w:rFonts w:ascii="Consolas" w:hAnsi="Consolas"/>
+          <w:sz w:val="20"/>
+          <w:szCs w:val="20"/>
+          <w:lang w:val="uk-UA"/>
+        </w:rPr>
+      </w:pPr>
+      <w:r>
+        <w:rPr>
+          <w:rFonts w:ascii="Consolas" w:hAnsi="Consolas"/>
+          <w:sz w:val="20"/>
+          <w:szCs w:val="20"/>
+          <w:lang w:val="uk-UA"/>
+        </w:rPr>
+        <w:t>alter table person</w:t>
+      </w:r>
+    </w:p>
+    <w:p>
+      <w:pPr>
+        <w:pStyle w:val="a3"/>
+        <w:contextualSpacing/>
+        <w:jc w:val="left"/>
+        <w:rPr>
+          <w:rFonts w:ascii="Consolas" w:hAnsi="Consolas"/>
+          <w:sz w:val="20"/>
+          <w:szCs w:val="20"/>
+          <w:lang w:val="uk-UA"/>
+        </w:rPr>
+      </w:pPr>
+      <w:r>
+        <w:rPr>
+          <w:rFonts w:ascii="Consolas" w:hAnsi="Consolas"/>
+          <w:sz w:val="20"/>
+          <w:szCs w:val="20"/>
+          <w:lang w:val="uk-UA"/>
+        </w:rPr>
+        <w:tab/>
+        <w:t>add constraint pk_person primary key (person_id);</w:t>
+      </w:r>
+    </w:p>
+    <w:p>
+      <w:pPr>
+        <w:pStyle w:val="a3"/>
+        <w:contextualSpacing/>
+        <w:jc w:val="left"/>
+        <w:rPr>
+          <w:rFonts w:ascii="Consolas" w:hAnsi="Consolas"/>
+          <w:sz w:val="20"/>
+          <w:szCs w:val="20"/>
+          <w:lang w:val="uk-UA"/>
+        </w:rPr>
+      </w:pPr>
+      <w:r>
+        <w:rPr>
+          <w:rFonts w:ascii="Consolas" w:hAnsi="Consolas"/>
+          <w:sz w:val="20"/>
+          <w:szCs w:val="20"/>
+          <w:lang w:val="uk-UA"/>
+        </w:rPr>
+        <w:tab/>
+      </w:r>
+    </w:p>
+    <w:p>
+      <w:pPr>
+        <w:pStyle w:val="a3"/>
+        <w:contextualSpacing/>
+        <w:jc w:val="left"/>
+        <w:rPr>
+          <w:rFonts w:ascii="Consolas" w:hAnsi="Consolas"/>
+          <w:sz w:val="20"/>
+          <w:szCs w:val="20"/>
+          <w:lang w:val="uk-UA"/>
+        </w:rPr>
+      </w:pPr>
+      <w:r>
+        <w:rPr>
+          <w:rFonts w:ascii="Consolas" w:hAnsi="Consolas"/>
+          <w:sz w:val="20"/>
+          <w:szCs w:val="20"/>
+          <w:lang w:val="uk-UA"/>
+        </w:rPr>
+        <w:t xml:space="preserve">alter table author </w:t>
+      </w:r>
+    </w:p>
+    <w:p>
+      <w:pPr>
+        <w:pStyle w:val="a3"/>
+        <w:contextualSpacing/>
+        <w:jc w:val="left"/>
+        <w:rPr>
+          <w:rFonts w:ascii="Consolas" w:hAnsi="Consolas"/>
+          <w:sz w:val="20"/>
+          <w:szCs w:val="20"/>
+          <w:lang w:val="uk-UA"/>
+        </w:rPr>
+      </w:pPr>
+      <w:r>
+        <w:rPr>
+          <w:rFonts w:ascii="Consolas" w:hAnsi="Consolas"/>
+          <w:sz w:val="20"/>
+          <w:szCs w:val="20"/>
+          <w:lang w:val="uk-UA"/>
+        </w:rPr>
+        <w:tab/>
+        <w:t>add constraint pk_author primary key (author_id);</w:t>
+      </w:r>
+    </w:p>
+    <w:p>
+      <w:pPr>
+        <w:pStyle w:val="a3"/>
+        <w:contextualSpacing/>
+        <w:jc w:val="left"/>
+        <w:rPr>
+          <w:rFonts w:ascii="Consolas" w:hAnsi="Consolas"/>
+          <w:sz w:val="20"/>
+          <w:szCs w:val="20"/>
+          <w:lang w:val="uk-UA"/>
+        </w:rPr>
+      </w:pPr>
+      <w:r>
+        <w:rPr>
+          <w:rFonts w:ascii="Consolas" w:hAnsi="Consolas"/>
+          <w:sz w:val="20"/>
+          <w:szCs w:val="20"/>
+          <w:lang w:val="uk-UA"/>
+        </w:rPr>
+        <w:tab/>
+      </w:r>
+    </w:p>
+    <w:p>
+      <w:pPr>
+        <w:pStyle w:val="a3"/>
+        <w:contextualSpacing/>
+        <w:jc w:val="left"/>
+        <w:rPr>
+          <w:rFonts w:ascii="Consolas" w:hAnsi="Consolas"/>
+          <w:sz w:val="20"/>
+          <w:szCs w:val="20"/>
+          <w:lang w:val="uk-UA"/>
+        </w:rPr>
+      </w:pPr>
+      <w:r>
+        <w:rPr>
+          <w:rFonts w:ascii="Consolas" w:hAnsi="Consolas"/>
+          <w:sz w:val="20"/>
+          <w:szCs w:val="20"/>
+          <w:lang w:val="uk-UA"/>
+        </w:rPr>
+        <w:t>alter table coursebook</w:t>
+      </w:r>
+    </w:p>
+    <w:p>
+      <w:pPr>
+        <w:pStyle w:val="a3"/>
+        <w:contextualSpacing/>
+        <w:jc w:val="left"/>
+        <w:rPr>
+          <w:rFonts w:ascii="Consolas" w:hAnsi="Consolas"/>
+          <w:sz w:val="20"/>
+          <w:szCs w:val="20"/>
+          <w:lang w:val="en-US"/>
+        </w:rPr>
+      </w:pPr>
+      <w:r>
+        <w:rPr>
+          <w:rFonts w:ascii="Consolas" w:hAnsi="Consolas"/>
+          <w:sz w:val="20"/>
+          <w:szCs w:val="20"/>
+          <w:lang w:val="uk-UA"/>
+        </w:rPr>
+        <w:tab/>
+        <w:t>add constraint pk_coursebook primary key (cb_ISBN);</w:t>
+      </w:r>
+    </w:p>
+    <w:p>
+      <w:pPr>
+        <w:pStyle w:val="a3"/>
+        <w:contextualSpacing/>
+        <w:rPr>
+          <w:rFonts w:ascii="Consolas" w:hAnsi="Consolas"/>
+          <w:sz w:val="20"/>
+          <w:szCs w:val="20"/>
+          <w:lang w:val="en-US"/>
+        </w:rPr>
+      </w:pPr>
+      <w:r>
+        <w:rPr>
+          <w:rFonts w:ascii="Consolas" w:hAnsi="Consolas"/>
+          <w:sz w:val="20"/>
+          <w:szCs w:val="20"/>
+          <w:lang w:val="en-US"/>
+        </w:rPr>
+        <w:tab/>
+      </w:r>
+    </w:p>
+    <w:p>
+      <w:pPr>
+        <w:pStyle w:val="a3"/>
+        <w:contextualSpacing/>
+        <w:jc w:val="left"/>
+        <w:rPr>
+          <w:rFonts w:ascii="Consolas" w:hAnsi="Consolas"/>
+          <w:sz w:val="20"/>
+          <w:szCs w:val="20"/>
+          <w:lang w:val="en-US"/>
+        </w:rPr>
+      </w:pPr>
+      <w:r>
+        <w:rPr>
+          <w:rFonts w:ascii="Consolas" w:hAnsi="Consolas"/>
+          <w:sz w:val="20"/>
+          <w:szCs w:val="20"/>
+          <w:lang w:val="en-US"/>
+        </w:rPr>
+        <w:t>alter table author_coursebook</w:t>
+      </w:r>
+    </w:p>
+    <w:p>
+      <w:pPr>
+        <w:pStyle w:val="a3"/>
+        <w:contextualSpacing/>
+        <w:jc w:val="left"/>
+        <w:rPr>
+          <w:rFonts w:ascii="Consolas" w:hAnsi="Consolas"/>
+          <w:sz w:val="20"/>
+          <w:szCs w:val="20"/>
+          <w:lang w:val="en-US"/>
+        </w:rPr>
+      </w:pPr>
+      <w:r>
+        <w:rPr>
+          <w:rFonts w:ascii="Consolas" w:hAnsi="Consolas"/>
+          <w:sz w:val="20"/>
+          <w:szCs w:val="20"/>
+          <w:lang w:val="en-US"/>
+        </w:rPr>
+        <w:tab/>
+        <w:t>add constraint pk_author_coursebook primary key (cb_ISBN, author_id);</w:t>
+      </w:r>
+    </w:p>
+    <w:p>
+      <w:pPr>
+        <w:pStyle w:val="a3"/>
+        <w:contextualSpacing/>
+        <w:jc w:val="left"/>
+        <w:rPr>
+          <w:rFonts w:ascii="Consolas" w:hAnsi="Consolas"/>
+          <w:sz w:val="20"/>
+          <w:szCs w:val="20"/>
+          <w:lang w:val="uk-UA"/>
+        </w:rPr>
+      </w:pPr>
+      <w:r>
+        <w:rPr>
+          <w:rFonts w:ascii="Consolas" w:hAnsi="Consolas"/>
+          <w:sz w:val="20"/>
+          <w:szCs w:val="20"/>
+          <w:lang w:val="uk-UA"/>
+        </w:rPr>
+        <w:tab/>
+      </w:r>
+    </w:p>
+    <w:p>
+      <w:pPr>
+        <w:pStyle w:val="a3"/>
+        <w:contextualSpacing/>
+        <w:jc w:val="left"/>
+        <w:rPr>
+          <w:rFonts w:ascii="Consolas" w:hAnsi="Consolas"/>
+          <w:sz w:val="20"/>
+          <w:szCs w:val="20"/>
+          <w:lang w:val="uk-UA"/>
+        </w:rPr>
+      </w:pPr>
+      <w:r>
+        <w:rPr>
+          <w:rFonts w:ascii="Consolas" w:hAnsi="Consolas"/>
+          <w:sz w:val="20"/>
+          <w:szCs w:val="20"/>
+          <w:lang w:val="uk-UA"/>
+        </w:rPr>
+        <w:t>-- defining foreign keys</w:t>
+      </w:r>
+    </w:p>
+    <w:p>
+      <w:pPr>
+        <w:pStyle w:val="a3"/>
+        <w:contextualSpacing/>
+        <w:jc w:val="left"/>
+        <w:rPr>
+          <w:rFonts w:ascii="Consolas" w:hAnsi="Consolas"/>
+          <w:sz w:val="20"/>
+          <w:szCs w:val="20"/>
+          <w:lang w:val="uk-UA"/>
+        </w:rPr>
+      </w:pPr>
+    </w:p>
+    <w:p>
+      <w:pPr>
+        <w:pStyle w:val="a3"/>
+        <w:contextualSpacing/>
+        <w:jc w:val="left"/>
+        <w:rPr>
+          <w:rFonts w:ascii="Consolas" w:hAnsi="Consolas"/>
+          <w:sz w:val="20"/>
+          <w:szCs w:val="20"/>
+          <w:lang w:val="uk-UA"/>
+        </w:rPr>
+      </w:pPr>
+      <w:r>
+        <w:rPr>
+          <w:rFonts w:ascii="Consolas" w:hAnsi="Consolas"/>
+          <w:sz w:val="20"/>
+          <w:szCs w:val="20"/>
+          <w:lang w:val="uk-UA"/>
+        </w:rPr>
+        <w:t>alter table author_coursebook</w:t>
+      </w:r>
+    </w:p>
+    <w:p>
+      <w:pPr>
+        <w:pStyle w:val="a3"/>
+        <w:contextualSpacing/>
+        <w:jc w:val="left"/>
+        <w:rPr>
+          <w:rFonts w:ascii="Consolas" w:hAnsi="Consolas"/>
+          <w:sz w:val="20"/>
+          <w:szCs w:val="20"/>
+          <w:lang w:val="uk-UA"/>
+        </w:rPr>
+      </w:pPr>
+      <w:r>
+        <w:rPr>
+          <w:rFonts w:ascii="Consolas" w:hAnsi="Consolas"/>
+          <w:sz w:val="20"/>
+          <w:szCs w:val="20"/>
+          <w:lang w:val="uk-UA"/>
+        </w:rPr>
+        <w:tab/>
+        <w:t xml:space="preserve">add constraint fk_author </w:t>
+      </w:r>
+    </w:p>
+    <w:p>
+      <w:pPr>
+        <w:pStyle w:val="a3"/>
+        <w:contextualSpacing/>
+        <w:jc w:val="left"/>
+        <w:rPr>
+          <w:rFonts w:ascii="Consolas" w:hAnsi="Consolas"/>
+          <w:sz w:val="20"/>
+          <w:szCs w:val="20"/>
+          <w:lang w:val="uk-UA"/>
+        </w:rPr>
+      </w:pPr>
+      <w:r>
+        <w:rPr>
+          <w:rFonts w:ascii="Consolas" w:hAnsi="Consolas"/>
+          <w:sz w:val="20"/>
+          <w:szCs w:val="20"/>
+          <w:lang w:val="uk-UA"/>
+        </w:rPr>
+        <w:tab/>
+        <w:t xml:space="preserve">foreign key (author_id) </w:t>
+      </w:r>
+    </w:p>
+    <w:p>
+      <w:pPr>
+        <w:pStyle w:val="a3"/>
+        <w:contextualSpacing/>
+        <w:jc w:val="left"/>
+        <w:rPr>
+          <w:rFonts w:ascii="Consolas" w:hAnsi="Consolas"/>
+          <w:sz w:val="20"/>
+          <w:szCs w:val="20"/>
+          <w:lang w:val="en-US"/>
+        </w:rPr>
+      </w:pPr>
+      <w:r>
+        <w:rPr>
+          <w:rFonts w:ascii="Consolas" w:hAnsi="Consolas"/>
+          <w:sz w:val="20"/>
+          <w:szCs w:val="20"/>
+          <w:lang w:val="uk-UA"/>
+        </w:rPr>
+        <w:tab/>
+        <w:t>references author (author_id) on update cascade on delete cascade;</w:t>
+      </w:r>
+    </w:p>
+    <w:p>
+      <w:pPr>
+        <w:pStyle w:val="a3"/>
+        <w:contextualSpacing/>
+        <w:jc w:val="left"/>
+        <w:rPr>
+          <w:rFonts w:ascii="Consolas" w:hAnsi="Consolas"/>
+          <w:sz w:val="20"/>
+          <w:szCs w:val="20"/>
+          <w:lang w:val="en-US"/>
+        </w:rPr>
+      </w:pPr>
+    </w:p>
+    <w:p>
+      <w:pPr>
+        <w:pStyle w:val="a3"/>
+        <w:contextualSpacing/>
+        <w:jc w:val="left"/>
+        <w:rPr>
+          <w:rFonts w:ascii="Consolas" w:hAnsi="Consolas"/>
+          <w:sz w:val="20"/>
+          <w:szCs w:val="20"/>
+          <w:lang w:val="uk-UA"/>
+        </w:rPr>
+      </w:pPr>
+      <w:r>
+        <w:rPr>
+          <w:rFonts w:ascii="Consolas" w:hAnsi="Consolas"/>
+          <w:sz w:val="20"/>
+          <w:szCs w:val="20"/>
+          <w:lang w:val="uk-UA"/>
+        </w:rPr>
+        <w:lastRenderedPageBreak/>
+        <w:t>alter table author_coursebook</w:t>
+      </w:r>
+    </w:p>
+    <w:p>
+      <w:pPr>
+        <w:pStyle w:val="a3"/>
+        <w:contextualSpacing/>
+        <w:jc w:val="left"/>
+        <w:rPr>
+          <w:rFonts w:ascii="Consolas" w:hAnsi="Consolas"/>
+          <w:sz w:val="20"/>
+          <w:szCs w:val="20"/>
+          <w:lang w:val="uk-UA"/>
+        </w:rPr>
+      </w:pPr>
+      <w:r>
+        <w:rPr>
+          <w:rFonts w:ascii="Consolas" w:hAnsi="Consolas"/>
+          <w:sz w:val="20"/>
+          <w:szCs w:val="20"/>
+          <w:lang w:val="uk-UA"/>
+        </w:rPr>
+        <w:tab/>
+        <w:t xml:space="preserve">add constraint fk_coursebook </w:t>
+      </w:r>
+    </w:p>
+    <w:p>
+      <w:pPr>
+        <w:pStyle w:val="a3"/>
+        <w:contextualSpacing/>
+        <w:jc w:val="left"/>
+        <w:rPr>
+          <w:rFonts w:ascii="Consolas" w:hAnsi="Consolas"/>
+          <w:sz w:val="20"/>
+          <w:szCs w:val="20"/>
+          <w:lang w:val="uk-UA"/>
+        </w:rPr>
+      </w:pPr>
+      <w:r>
+        <w:rPr>
+          <w:rFonts w:ascii="Consolas" w:hAnsi="Consolas"/>
+          <w:sz w:val="20"/>
+          <w:szCs w:val="20"/>
+          <w:lang w:val="uk-UA"/>
+        </w:rPr>
+        <w:tab/>
+        <w:t xml:space="preserve">foreign key (cb_ISBN) </w:t>
+      </w:r>
+    </w:p>
+    <w:p>
+      <w:pPr>
+        <w:pStyle w:val="a3"/>
+        <w:ind w:left="0"/>
+        <w:contextualSpacing/>
+        <w:jc w:val="left"/>
+        <w:rPr>
+          <w:rFonts w:ascii="Consolas" w:hAnsi="Consolas"/>
+          <w:sz w:val="20"/>
+          <w:szCs w:val="20"/>
+          <w:lang w:val="uk-UA"/>
+        </w:rPr>
+      </w:pPr>
+      <w:r>
+        <w:rPr>
+          <w:rFonts w:ascii="Consolas" w:hAnsi="Consolas"/>
+          <w:sz w:val="20"/>
+          <w:szCs w:val="20"/>
+          <w:lang w:val="uk-UA"/>
+        </w:rPr>
+        <w:tab/>
+      </w:r>
+      <w:r>
+        <w:rPr>
+          <w:rFonts w:ascii="Consolas" w:hAnsi="Consolas"/>
+          <w:sz w:val="20"/>
+          <w:szCs w:val="20"/>
+          <w:lang w:val="en-US"/>
+        </w:rPr>
+        <w:tab/>
+      </w:r>
+      <w:r>
+        <w:rPr>
+          <w:rFonts w:ascii="Consolas" w:hAnsi="Consolas"/>
+          <w:sz w:val="20"/>
+          <w:szCs w:val="20"/>
+          <w:lang w:val="uk-UA"/>
+        </w:rPr>
         <w:t>references coursebook (cb_ISBN) on update cascade on delete cascade;</w:t>
       </w:r>
     </w:p>
@@ -10856,7 +10893,7 @@
             <w:rPr>
               <w:noProof/>
             </w:rPr>
-            <w:t>2</w:t>
+            <w:t>12</w:t>
           </w:r>
         </w:fldSimple>
       </w:p>

</xml_diff>